<commit_message>
Se amplia resumen del proyecto y materiales
</commit_message>
<xml_diff>
--- a/PROYECTO_AUTO/A.Material_Aulico/FICHA DE REVISION DE PROYECTOS_GRUPO4_EMC_TST.docx
+++ b/PROYECTO_AUTO/A.Material_Aulico/FICHA DE REVISION DE PROYECTOS_GRUPO4_EMC_TST.docx
@@ -1,10 +1,10 @@
 
 <file path=word/document.xml><?xml version="1.0" encoding="utf-8"?>
-<w:document xmlns:wpc="http://schemas.microsoft.com/office/word/2010/wordprocessingCanvas" xmlns:cx="http://schemas.microsoft.com/office/drawing/2014/chartex" xmlns:cx1="http://schemas.microsoft.com/office/drawing/2015/9/8/chartex" xmlns:cx2="http://schemas.microsoft.com/office/drawing/2015/10/21/chartex" xmlns:cx3="http://schemas.microsoft.com/office/drawing/2016/5/9/chartex" xmlns:cx4="http://schemas.microsoft.com/office/drawing/2016/5/10/chartex" xmlns:cx5="http://schemas.microsoft.com/office/drawing/2016/5/11/chartex" xmlns:cx6="http://schemas.microsoft.com/office/drawing/2016/5/12/chartex" xmlns:cx7="http://schemas.microsoft.com/office/drawing/2016/5/13/chartex" xmlns:cx8="http://schemas.microsoft.com/office/drawing/2016/5/14/chartex" xmlns:mc="http://schemas.openxmlformats.org/markup-compatibility/2006" xmlns:aink="http://schemas.microsoft.com/office/drawing/2016/ink" xmlns:am3d="http://schemas.microsoft.com/office/drawing/2017/model3d" xmlns:o="urn:schemas-microsoft-com:office:office" xmlns:r="http://schemas.openxmlformats.org/officeDocument/2006/relationships" xmlns:m="http://schemas.openxmlformats.org/officeDocument/2006/math" xmlns:v="urn:schemas-microsoft-com:vml" xmlns:wp14="http://schemas.microsoft.com/office/word/2010/wordprocessingDrawing" xmlns:wp="http://schemas.openxmlformats.org/drawingml/2006/wordprocessingDrawing" xmlns:w10="urn:schemas-microsoft-com:office:word" xmlns:w="http://schemas.openxmlformats.org/wordprocessingml/2006/main" xmlns:w14="http://schemas.microsoft.com/office/word/2010/wordml" xmlns:w15="http://schemas.microsoft.com/office/word/2012/wordml" xmlns:w16cex="http://schemas.microsoft.com/office/word/2018/wordml/cex" xmlns:w16cid="http://schemas.microsoft.com/office/word/2016/wordml/cid" xmlns:w16="http://schemas.microsoft.com/office/word/2018/wordml" xmlns:w16sdtdh="http://schemas.microsoft.com/office/word/2020/wordml/sdtdatahash" xmlns:w16se="http://schemas.microsoft.com/office/word/2015/wordml/symex" xmlns:wpg="http://schemas.microsoft.com/office/word/2010/wordprocessingGroup" xmlns:wpi="http://schemas.microsoft.com/office/word/2010/wordprocessingInk" xmlns:wne="http://schemas.microsoft.com/office/word/2006/wordml" xmlns:wps="http://schemas.microsoft.com/office/word/2010/wordprocessingShape" mc:Ignorable="w14 w15 w16se w16cid w16 w16cex w16sdtdh wp14">
+<w:document xmlns:wpc="http://schemas.microsoft.com/office/word/2010/wordprocessingCanvas" xmlns:mc="http://schemas.openxmlformats.org/markup-compatibility/2006" xmlns:o="urn:schemas-microsoft-com:office:office" xmlns:r="http://schemas.openxmlformats.org/officeDocument/2006/relationships" xmlns:m="http://schemas.openxmlformats.org/officeDocument/2006/math" xmlns:v="urn:schemas-microsoft-com:vml" xmlns:wp14="http://schemas.microsoft.com/office/word/2010/wordprocessingDrawing" xmlns:wp="http://schemas.openxmlformats.org/drawingml/2006/wordprocessingDrawing" xmlns:w10="urn:schemas-microsoft-com:office:word" xmlns:w="http://schemas.openxmlformats.org/wordprocessingml/2006/main" xmlns:w14="http://schemas.microsoft.com/office/word/2010/wordml" xmlns:wpg="http://schemas.microsoft.com/office/word/2010/wordprocessingGroup" xmlns:wpi="http://schemas.microsoft.com/office/word/2010/wordprocessingInk" xmlns:wne="http://schemas.microsoft.com/office/word/2006/wordml" xmlns:wps="http://schemas.microsoft.com/office/word/2010/wordprocessingShape" mc:Ignorable="w14 wp14">
   <w:body>
     <w:p>
       <w:pPr>
-        <w:pStyle w:val="Textoindependiente"/>
+        <w:pStyle w:val="BodyText"/>
         <w:jc w:val="center"/>
         <w:rPr>
           <w:rFonts w:ascii="Arial" w:hAnsi="Arial" w:cs="Arial"/>
@@ -12,6 +12,7 @@
           <w:sz w:val="22"/>
           <w:szCs w:val="22"/>
           <w:u w:val="single"/>
+          <w:lang w:val="es-AR"/>
         </w:rPr>
       </w:pPr>
       <w:r>
@@ -21,6 +22,7 @@
           <w:sz w:val="22"/>
           <w:szCs w:val="22"/>
           <w:u w:val="single"/>
+          <w:lang w:val="es-AR"/>
         </w:rPr>
         <w:t xml:space="preserve">FICHA DE </w:t>
       </w:r>
@@ -31,6 +33,7 @@
           <w:sz w:val="22"/>
           <w:szCs w:val="22"/>
           <w:u w:val="single"/>
+          <w:lang w:val="es-AR"/>
         </w:rPr>
         <w:t>REVISION</w:t>
       </w:r>
@@ -41,24 +44,26 @@
           <w:sz w:val="22"/>
           <w:szCs w:val="22"/>
           <w:u w:val="single"/>
+          <w:lang w:val="es-AR"/>
         </w:rPr>
         <w:t xml:space="preserve"> DE PROYECTOS:</w:t>
       </w:r>
     </w:p>
     <w:p>
       <w:pPr>
-        <w:pStyle w:val="Textoindependiente"/>
+        <w:pStyle w:val="BodyText"/>
         <w:jc w:val="center"/>
         <w:rPr>
           <w:rFonts w:ascii="Arial" w:hAnsi="Arial" w:cs="Arial"/>
           <w:sz w:val="20"/>
           <w:szCs w:val="20"/>
+          <w:lang w:val="es-AR"/>
         </w:rPr>
       </w:pPr>
     </w:p>
     <w:tbl>
       <w:tblPr>
-        <w:tblStyle w:val="Tablaconcuadrcula"/>
+        <w:tblStyle w:val="TableGrid"/>
         <w:tblW w:w="8080" w:type="dxa"/>
         <w:tblInd w:w="675" w:type="dxa"/>
         <w:tblLook w:val="04A0" w:firstRow="1" w:lastRow="0" w:firstColumn="1" w:lastColumn="0" w:noHBand="0" w:noVBand="1"/>
@@ -76,7 +81,7 @@
           </w:tcPr>
           <w:p>
             <w:pPr>
-              <w:pStyle w:val="Textoindependiente"/>
+              <w:pStyle w:val="BodyText"/>
               <w:tabs>
                 <w:tab w:val="left" w:pos="673"/>
               </w:tabs>
@@ -109,7 +114,7 @@
           </w:tcPr>
           <w:p>
             <w:pPr>
-              <w:pStyle w:val="Textoindependiente"/>
+              <w:pStyle w:val="BodyText"/>
               <w:tabs>
                 <w:tab w:val="left" w:pos="673"/>
               </w:tabs>
@@ -121,14 +126,42 @@
                 <w:szCs w:val="20"/>
               </w:rPr>
             </w:pPr>
+            <w:proofErr w:type="spellStart"/>
             <w:r>
               <w:rPr>
                 <w:rFonts w:ascii="Arial" w:hAnsi="Arial" w:cs="Arial"/>
                 <w:sz w:val="22"/>
                 <w:szCs w:val="22"/>
               </w:rPr>
-              <w:t>Electronica Microcontrolada</w:t>
-            </w:r>
+              <w:t>Electró</w:t>
+            </w:r>
+            <w:r>
+              <w:rPr>
+                <w:rFonts w:ascii="Arial" w:hAnsi="Arial" w:cs="Arial"/>
+                <w:sz w:val="22"/>
+                <w:szCs w:val="22"/>
+              </w:rPr>
+              <w:t>nica</w:t>
+            </w:r>
+            <w:proofErr w:type="spellEnd"/>
+            <w:r>
+              <w:rPr>
+                <w:rFonts w:ascii="Arial" w:hAnsi="Arial" w:cs="Arial"/>
+                <w:sz w:val="22"/>
+                <w:szCs w:val="22"/>
+              </w:rPr>
+              <w:t xml:space="preserve"> </w:t>
+            </w:r>
+            <w:proofErr w:type="spellStart"/>
+            <w:r>
+              <w:rPr>
+                <w:rFonts w:ascii="Arial" w:hAnsi="Arial" w:cs="Arial"/>
+                <w:sz w:val="22"/>
+                <w:szCs w:val="22"/>
+              </w:rPr>
+              <w:t>Microcontrolada</w:t>
+            </w:r>
+            <w:proofErr w:type="spellEnd"/>
           </w:p>
         </w:tc>
         <w:tc>
@@ -137,7 +170,7 @@
           </w:tcPr>
           <w:p>
             <w:pPr>
-              <w:pStyle w:val="Textoindependiente"/>
+              <w:pStyle w:val="BodyText"/>
               <w:tabs>
                 <w:tab w:val="left" w:pos="673"/>
               </w:tabs>
@@ -167,7 +200,7 @@
           </w:tcPr>
           <w:p>
             <w:pPr>
-              <w:pStyle w:val="Textoindependiente"/>
+              <w:pStyle w:val="BodyText"/>
               <w:tabs>
                 <w:tab w:val="left" w:pos="673"/>
               </w:tabs>
@@ -199,7 +232,7 @@
           </w:tcPr>
           <w:p>
             <w:pPr>
-              <w:pStyle w:val="Textoindependiente"/>
+              <w:pStyle w:val="BodyText"/>
               <w:tabs>
                 <w:tab w:val="left" w:pos="673"/>
               </w:tabs>
@@ -211,6 +244,7 @@
                 <w:bCs/>
                 <w:sz w:val="20"/>
                 <w:szCs w:val="20"/>
+                <w:lang w:val="es-AR"/>
               </w:rPr>
             </w:pPr>
             <w:r>
@@ -220,8 +254,66 @@
                 <w:bCs/>
                 <w:sz w:val="22"/>
                 <w:szCs w:val="22"/>
-              </w:rPr>
-              <w:t>AUTO</w:t>
+                <w:lang w:val="es-AR"/>
+              </w:rPr>
+              <w:t xml:space="preserve">Auto </w:t>
+            </w:r>
+            <w:proofErr w:type="spellStart"/>
+            <w:r>
+              <w:rPr>
+                <w:rFonts w:ascii="Arial" w:hAnsi="Arial" w:cs="Arial"/>
+                <w:b/>
+                <w:bCs/>
+                <w:sz w:val="22"/>
+                <w:szCs w:val="22"/>
+                <w:lang w:val="es-AR"/>
+              </w:rPr>
+              <w:t>inspeccionador</w:t>
+            </w:r>
+            <w:proofErr w:type="spellEnd"/>
+            <w:r>
+              <w:rPr>
+                <w:rFonts w:ascii="Arial" w:hAnsi="Arial" w:cs="Arial"/>
+                <w:b/>
+                <w:bCs/>
+                <w:sz w:val="22"/>
+                <w:szCs w:val="22"/>
+                <w:lang w:val="es-AR"/>
+              </w:rPr>
+              <w:t xml:space="preserve"> </w:t>
+            </w:r>
+            <w:r>
+              <w:rPr>
+                <w:rFonts w:ascii="Arial" w:hAnsi="Arial" w:cs="Arial"/>
+                <w:b/>
+                <w:bCs/>
+                <w:sz w:val="22"/>
+                <w:szCs w:val="22"/>
+                <w:lang w:val="es-AR"/>
+              </w:rPr>
+              <w:t xml:space="preserve">para </w:t>
+            </w:r>
+            <w:r>
+              <w:rPr>
+                <w:rFonts w:ascii="Arial" w:hAnsi="Arial" w:cs="Arial"/>
+                <w:b/>
+                <w:bCs/>
+                <w:sz w:val="22"/>
+                <w:szCs w:val="22"/>
+                <w:lang w:val="es-AR"/>
+              </w:rPr>
+              <w:t>sistemas</w:t>
+            </w:r>
+            <w:r>
+              <w:rPr>
+                <w:rFonts w:ascii="Arial" w:hAnsi="Arial" w:cs="Arial"/>
+                <w:b/>
+                <w:bCs/>
+                <w:sz w:val="22"/>
+                <w:szCs w:val="22"/>
+                <w:lang w:val="es-AR"/>
+              </w:rPr>
+              <w:t xml:space="preserve"> de ductos</w:t>
             </w:r>
           </w:p>
         </w:tc>
@@ -231,7 +323,7 @@
           </w:tcPr>
           <w:p>
             <w:pPr>
-              <w:pStyle w:val="Textoindependiente"/>
+              <w:pStyle w:val="BodyText"/>
               <w:tabs>
                 <w:tab w:val="left" w:pos="673"/>
               </w:tabs>
@@ -266,29 +358,29 @@
           </w:tcPr>
           <w:p>
             <w:pPr>
-              <w:pStyle w:val="Textoindependiente"/>
-              <w:tabs>
-                <w:tab w:val="left" w:pos="673"/>
-              </w:tabs>
-              <w:spacing w:before="108"/>
-              <w:rPr>
-                <w:rFonts w:ascii="Arial" w:hAnsi="Arial" w:cs="Arial"/>
-                <w:sz w:val="20"/>
-                <w:szCs w:val="20"/>
-              </w:rPr>
-            </w:pPr>
-            <w:r>
-              <w:rPr>
-                <w:rFonts w:ascii="Arial" w:hAnsi="Arial" w:cs="Arial"/>
-                <w:sz w:val="20"/>
-                <w:szCs w:val="20"/>
-              </w:rPr>
-              <w:t>IINTEGRANTES:</w:t>
-            </w:r>
-          </w:p>
-          <w:p>
-            <w:pPr>
-              <w:pStyle w:val="Textoindependiente"/>
+              <w:pStyle w:val="BodyText"/>
+              <w:tabs>
+                <w:tab w:val="left" w:pos="673"/>
+              </w:tabs>
+              <w:spacing w:before="108"/>
+              <w:rPr>
+                <w:rFonts w:ascii="Arial" w:hAnsi="Arial" w:cs="Arial"/>
+                <w:sz w:val="20"/>
+                <w:szCs w:val="20"/>
+              </w:rPr>
+            </w:pPr>
+            <w:r>
+              <w:rPr>
+                <w:rFonts w:ascii="Arial" w:hAnsi="Arial" w:cs="Arial"/>
+                <w:sz w:val="20"/>
+                <w:szCs w:val="20"/>
+              </w:rPr>
+              <w:t>INTEGRANTES:</w:t>
+            </w:r>
+          </w:p>
+          <w:p>
+            <w:pPr>
+              <w:pStyle w:val="BodyText"/>
               <w:numPr>
                 <w:ilvl w:val="0"/>
                 <w:numId w:val="1"/>
@@ -314,7 +406,7 @@
           </w:p>
           <w:p>
             <w:pPr>
-              <w:pStyle w:val="Textoindependiente"/>
+              <w:pStyle w:val="BodyText"/>
               <w:numPr>
                 <w:ilvl w:val="0"/>
                 <w:numId w:val="1"/>
@@ -329,18 +421,28 @@
                 <w:szCs w:val="20"/>
               </w:rPr>
             </w:pPr>
-            <w:r>
-              <w:rPr>
-                <w:rFonts w:ascii="Arial" w:hAnsi="Arial" w:cs="Arial"/>
-                <w:sz w:val="20"/>
-                <w:szCs w:val="20"/>
-              </w:rPr>
-              <w:t>Daniella Mazzini</w:t>
-            </w:r>
-          </w:p>
-          <w:p>
-            <w:pPr>
-              <w:pStyle w:val="Textoindependiente"/>
+            <w:proofErr w:type="spellStart"/>
+            <w:r>
+              <w:rPr>
+                <w:rFonts w:ascii="Arial" w:hAnsi="Arial" w:cs="Arial"/>
+                <w:sz w:val="20"/>
+                <w:szCs w:val="20"/>
+              </w:rPr>
+              <w:t>Daniella</w:t>
+            </w:r>
+            <w:proofErr w:type="spellEnd"/>
+            <w:r>
+              <w:rPr>
+                <w:rFonts w:ascii="Arial" w:hAnsi="Arial" w:cs="Arial"/>
+                <w:sz w:val="20"/>
+                <w:szCs w:val="20"/>
+              </w:rPr>
+              <w:t xml:space="preserve"> Mazzini</w:t>
+            </w:r>
+          </w:p>
+          <w:p>
+            <w:pPr>
+              <w:pStyle w:val="BodyText"/>
               <w:numPr>
                 <w:ilvl w:val="0"/>
                 <w:numId w:val="1"/>
@@ -361,12 +463,30 @@
                 <w:sz w:val="20"/>
                 <w:szCs w:val="20"/>
               </w:rPr>
-              <w:t>Ivan Exequiel Gomez</w:t>
-            </w:r>
-          </w:p>
-          <w:p>
-            <w:pPr>
-              <w:pStyle w:val="Textoindependiente"/>
+              <w:t xml:space="preserve">Ivan </w:t>
+            </w:r>
+            <w:proofErr w:type="spellStart"/>
+            <w:r>
+              <w:rPr>
+                <w:rFonts w:ascii="Arial" w:hAnsi="Arial" w:cs="Arial"/>
+                <w:sz w:val="20"/>
+                <w:szCs w:val="20"/>
+              </w:rPr>
+              <w:t>Exequiel</w:t>
+            </w:r>
+            <w:proofErr w:type="spellEnd"/>
+            <w:r>
+              <w:rPr>
+                <w:rFonts w:ascii="Arial" w:hAnsi="Arial" w:cs="Arial"/>
+                <w:sz w:val="20"/>
+                <w:szCs w:val="20"/>
+              </w:rPr>
+              <w:t xml:space="preserve"> Gomez</w:t>
+            </w:r>
+          </w:p>
+          <w:p>
+            <w:pPr>
+              <w:pStyle w:val="BodyText"/>
               <w:numPr>
                 <w:ilvl w:val="0"/>
                 <w:numId w:val="1"/>
@@ -381,18 +501,28 @@
                 <w:szCs w:val="20"/>
               </w:rPr>
             </w:pPr>
-            <w:r>
-              <w:rPr>
-                <w:rFonts w:ascii="Arial" w:hAnsi="Arial" w:cs="Arial"/>
-                <w:sz w:val="20"/>
-                <w:szCs w:val="20"/>
-              </w:rPr>
-              <w:t>Matias Lujan</w:t>
-            </w:r>
-          </w:p>
-          <w:p>
-            <w:pPr>
-              <w:pStyle w:val="Textoindependiente"/>
+            <w:proofErr w:type="spellStart"/>
+            <w:r>
+              <w:rPr>
+                <w:rFonts w:ascii="Arial" w:hAnsi="Arial" w:cs="Arial"/>
+                <w:sz w:val="20"/>
+                <w:szCs w:val="20"/>
+              </w:rPr>
+              <w:t>Matias</w:t>
+            </w:r>
+            <w:proofErr w:type="spellEnd"/>
+            <w:r>
+              <w:rPr>
+                <w:rFonts w:ascii="Arial" w:hAnsi="Arial" w:cs="Arial"/>
+                <w:sz w:val="20"/>
+                <w:szCs w:val="20"/>
+              </w:rPr>
+              <w:t xml:space="preserve"> Lujan</w:t>
+            </w:r>
+          </w:p>
+          <w:p>
+            <w:pPr>
+              <w:pStyle w:val="BodyText"/>
               <w:numPr>
                 <w:ilvl w:val="0"/>
                 <w:numId w:val="1"/>
@@ -407,18 +537,38 @@
                 <w:szCs w:val="20"/>
               </w:rPr>
             </w:pPr>
-            <w:r>
-              <w:rPr>
-                <w:rFonts w:ascii="Arial" w:hAnsi="Arial" w:cs="Arial"/>
-                <w:sz w:val="20"/>
-                <w:szCs w:val="20"/>
-              </w:rPr>
-              <w:t>Maximo Santillan</w:t>
-            </w:r>
-          </w:p>
-          <w:p>
-            <w:pPr>
-              <w:pStyle w:val="Textoindependiente"/>
+            <w:proofErr w:type="spellStart"/>
+            <w:r>
+              <w:rPr>
+                <w:rFonts w:ascii="Arial" w:hAnsi="Arial" w:cs="Arial"/>
+                <w:sz w:val="20"/>
+                <w:szCs w:val="20"/>
+              </w:rPr>
+              <w:t>Maximo</w:t>
+            </w:r>
+            <w:proofErr w:type="spellEnd"/>
+            <w:r>
+              <w:rPr>
+                <w:rFonts w:ascii="Arial" w:hAnsi="Arial" w:cs="Arial"/>
+                <w:sz w:val="20"/>
+                <w:szCs w:val="20"/>
+              </w:rPr>
+              <w:t xml:space="preserve"> </w:t>
+            </w:r>
+            <w:proofErr w:type="spellStart"/>
+            <w:r>
+              <w:rPr>
+                <w:rFonts w:ascii="Arial" w:hAnsi="Arial" w:cs="Arial"/>
+                <w:sz w:val="20"/>
+                <w:szCs w:val="20"/>
+              </w:rPr>
+              <w:t>Santillan</w:t>
+            </w:r>
+            <w:proofErr w:type="spellEnd"/>
+          </w:p>
+          <w:p>
+            <w:pPr>
+              <w:pStyle w:val="BodyText"/>
               <w:numPr>
                 <w:ilvl w:val="0"/>
                 <w:numId w:val="1"/>
@@ -439,12 +589,22 @@
                 <w:sz w:val="20"/>
                 <w:szCs w:val="20"/>
               </w:rPr>
-              <w:t>Miguel Angel Segnana</w:t>
-            </w:r>
-          </w:p>
-          <w:p>
-            <w:pPr>
-              <w:pStyle w:val="Textoindependiente"/>
+              <w:t xml:space="preserve">Miguel Angel </w:t>
+            </w:r>
+            <w:proofErr w:type="spellStart"/>
+            <w:r>
+              <w:rPr>
+                <w:rFonts w:ascii="Arial" w:hAnsi="Arial" w:cs="Arial"/>
+                <w:sz w:val="20"/>
+                <w:szCs w:val="20"/>
+              </w:rPr>
+              <w:t>Segnana</w:t>
+            </w:r>
+            <w:proofErr w:type="spellEnd"/>
+          </w:p>
+          <w:p>
+            <w:pPr>
+              <w:pStyle w:val="BodyText"/>
               <w:tabs>
                 <w:tab w:val="left" w:pos="673"/>
               </w:tabs>
@@ -466,7 +626,7 @@
           </w:tcPr>
           <w:p>
             <w:pPr>
-              <w:pStyle w:val="Textoindependiente"/>
+              <w:pStyle w:val="BodyText"/>
               <w:tabs>
                 <w:tab w:val="left" w:pos="673"/>
               </w:tabs>
@@ -492,103 +652,309 @@
           </w:p>
           <w:p>
             <w:pPr>
-              <w:pStyle w:val="Textoindependiente"/>
-              <w:tabs>
-                <w:tab w:val="left" w:pos="673"/>
-              </w:tabs>
-              <w:spacing w:before="108"/>
-              <w:rPr>
-                <w:rFonts w:ascii="Arial" w:hAnsi="Arial" w:cs="Arial"/>
-                <w:sz w:val="20"/>
-                <w:szCs w:val="20"/>
-              </w:rPr>
-            </w:pPr>
-            <w:r>
-              <w:rPr>
-                <w:rFonts w:ascii="Arial" w:hAnsi="Arial" w:cs="Arial"/>
-                <w:sz w:val="20"/>
-                <w:szCs w:val="20"/>
-              </w:rPr>
-              <w:t xml:space="preserve">En el marco de la cursada de Electronica Microcontrolada y de acuerdo a las alternativas de desarrollo de los </w:t>
-            </w:r>
-            <w:r>
-              <w:rPr>
-                <w:rFonts w:ascii="Arial" w:hAnsi="Arial" w:cs="Arial"/>
-                <w:sz w:val="20"/>
-                <w:szCs w:val="20"/>
-              </w:rPr>
-              <w:t>p</w:t>
-            </w:r>
-            <w:r>
-              <w:rPr>
-                <w:rFonts w:ascii="Arial" w:hAnsi="Arial" w:cs="Arial"/>
-                <w:sz w:val="20"/>
-                <w:szCs w:val="20"/>
-              </w:rPr>
-              <w:t>royectos, nos propusimos la implementacion de un prototipo de auto-robot que tenga como objetivo inicial (MVP) la de inspeccion de cañerias para determiner daños/obstrucciones, etc.</w:t>
-            </w:r>
-          </w:p>
-          <w:p>
-            <w:pPr>
-              <w:pStyle w:val="Textoindependiente"/>
-              <w:tabs>
-                <w:tab w:val="left" w:pos="673"/>
-              </w:tabs>
-              <w:spacing w:before="108"/>
-              <w:rPr>
-                <w:rFonts w:ascii="Arial" w:hAnsi="Arial" w:cs="Arial"/>
-                <w:sz w:val="20"/>
-                <w:szCs w:val="20"/>
-              </w:rPr>
-            </w:pPr>
-            <w:r>
-              <w:rPr>
-                <w:rFonts w:ascii="Arial" w:hAnsi="Arial" w:cs="Arial"/>
-                <w:sz w:val="20"/>
-                <w:szCs w:val="20"/>
-              </w:rPr>
-              <w:t>A futuro y como mejora se puede dotarle de otras funcionalidades, como la de algun brazo robotico.</w:t>
-            </w:r>
-          </w:p>
-          <w:p>
-            <w:pPr>
-              <w:pStyle w:val="Textoindependiente"/>
-              <w:tabs>
-                <w:tab w:val="left" w:pos="673"/>
-              </w:tabs>
-              <w:spacing w:before="108"/>
-              <w:rPr>
-                <w:rFonts w:ascii="Arial" w:hAnsi="Arial" w:cs="Arial"/>
-                <w:sz w:val="20"/>
-                <w:szCs w:val="20"/>
-              </w:rPr>
-            </w:pPr>
-          </w:p>
-          <w:p>
-            <w:pPr>
-              <w:pStyle w:val="Textoindependiente"/>
-              <w:tabs>
-                <w:tab w:val="left" w:pos="673"/>
-              </w:tabs>
-              <w:spacing w:before="108"/>
-              <w:rPr>
-                <w:rFonts w:ascii="Arial" w:hAnsi="Arial" w:cs="Arial"/>
-                <w:sz w:val="20"/>
-                <w:szCs w:val="20"/>
-              </w:rPr>
-            </w:pPr>
-          </w:p>
-          <w:p>
-            <w:pPr>
-              <w:pStyle w:val="Textoindependiente"/>
-              <w:tabs>
-                <w:tab w:val="left" w:pos="673"/>
-              </w:tabs>
-              <w:spacing w:before="108"/>
-              <w:rPr>
-                <w:rFonts w:ascii="Arial" w:hAnsi="Arial" w:cs="Arial"/>
-                <w:sz w:val="20"/>
-                <w:szCs w:val="20"/>
+              <w:pStyle w:val="BodyText"/>
+              <w:tabs>
+                <w:tab w:val="left" w:pos="673"/>
+              </w:tabs>
+              <w:spacing w:before="108"/>
+              <w:jc w:val="both"/>
+              <w:rPr>
+                <w:rFonts w:ascii="Arial" w:hAnsi="Arial" w:cs="Arial"/>
+                <w:sz w:val="20"/>
+                <w:szCs w:val="20"/>
+                <w:lang w:val="es-AR"/>
+              </w:rPr>
+            </w:pPr>
+            <w:r>
+              <w:rPr>
+                <w:rFonts w:ascii="Arial" w:hAnsi="Arial" w:cs="Arial"/>
+                <w:sz w:val="20"/>
+                <w:szCs w:val="20"/>
+                <w:lang w:val="es-AR"/>
+              </w:rPr>
+              <w:t xml:space="preserve">En el marco de la cursada de </w:t>
+            </w:r>
+            <w:r>
+              <w:rPr>
+                <w:rFonts w:ascii="Arial" w:hAnsi="Arial" w:cs="Arial"/>
+                <w:sz w:val="20"/>
+                <w:szCs w:val="20"/>
+                <w:lang w:val="es-AR"/>
+              </w:rPr>
+              <w:t>Electrónica</w:t>
+            </w:r>
+            <w:r>
+              <w:rPr>
+                <w:rFonts w:ascii="Arial" w:hAnsi="Arial" w:cs="Arial"/>
+                <w:sz w:val="20"/>
+                <w:szCs w:val="20"/>
+                <w:lang w:val="es-AR"/>
+              </w:rPr>
+              <w:t xml:space="preserve"> </w:t>
+            </w:r>
+            <w:proofErr w:type="spellStart"/>
+            <w:r>
+              <w:rPr>
+                <w:rFonts w:ascii="Arial" w:hAnsi="Arial" w:cs="Arial"/>
+                <w:sz w:val="20"/>
+                <w:szCs w:val="20"/>
+                <w:lang w:val="es-AR"/>
+              </w:rPr>
+              <w:t>Microcontrolada</w:t>
+            </w:r>
+            <w:proofErr w:type="spellEnd"/>
+            <w:r>
+              <w:rPr>
+                <w:rFonts w:ascii="Arial" w:hAnsi="Arial" w:cs="Arial"/>
+                <w:sz w:val="20"/>
+                <w:szCs w:val="20"/>
+                <w:lang w:val="es-AR"/>
+              </w:rPr>
+              <w:t xml:space="preserve"> y de acuerdo a las alternativas de desarrollo de los proyectos, nos propusimos la </w:t>
+            </w:r>
+            <w:r>
+              <w:rPr>
+                <w:rFonts w:ascii="Arial" w:hAnsi="Arial" w:cs="Arial"/>
+                <w:sz w:val="20"/>
+                <w:szCs w:val="20"/>
+                <w:lang w:val="es-AR"/>
+              </w:rPr>
+              <w:t>implementación</w:t>
+            </w:r>
+            <w:r>
+              <w:rPr>
+                <w:rFonts w:ascii="Arial" w:hAnsi="Arial" w:cs="Arial"/>
+                <w:sz w:val="20"/>
+                <w:szCs w:val="20"/>
+                <w:lang w:val="es-AR"/>
+              </w:rPr>
+              <w:t xml:space="preserve"> de un prototipo de auto-robot que tenga como objetivo inicial (MVP) la de </w:t>
+            </w:r>
+            <w:r>
+              <w:rPr>
+                <w:rFonts w:ascii="Arial" w:hAnsi="Arial" w:cs="Arial"/>
+                <w:sz w:val="20"/>
+                <w:szCs w:val="20"/>
+                <w:lang w:val="es-AR"/>
+              </w:rPr>
+              <w:t>inspección</w:t>
+            </w:r>
+            <w:r>
+              <w:rPr>
+                <w:rFonts w:ascii="Arial" w:hAnsi="Arial" w:cs="Arial"/>
+                <w:sz w:val="20"/>
+                <w:szCs w:val="20"/>
+                <w:lang w:val="es-AR"/>
+              </w:rPr>
+              <w:t xml:space="preserve"> de </w:t>
+            </w:r>
+            <w:r>
+              <w:rPr>
+                <w:rFonts w:ascii="Arial" w:hAnsi="Arial" w:cs="Arial"/>
+                <w:sz w:val="20"/>
+                <w:szCs w:val="20"/>
+                <w:lang w:val="es-AR"/>
+              </w:rPr>
+              <w:t xml:space="preserve">ductos subterráneos enmarcados en el contexto de obras eléctricas, con dos finalidades principales: </w:t>
+            </w:r>
+            <w:r>
+              <w:rPr>
+                <w:rFonts w:ascii="Arial" w:hAnsi="Arial" w:cs="Arial"/>
+                <w:sz w:val="20"/>
+                <w:szCs w:val="20"/>
+                <w:lang w:val="es-AR"/>
+              </w:rPr>
+              <w:t xml:space="preserve">como herramienta localizadora de trayectoria y </w:t>
+            </w:r>
+            <w:r>
+              <w:rPr>
+                <w:rFonts w:ascii="Arial" w:hAnsi="Arial" w:cs="Arial"/>
+                <w:sz w:val="20"/>
+                <w:szCs w:val="20"/>
+                <w:lang w:val="es-AR"/>
+              </w:rPr>
+              <w:t xml:space="preserve">para </w:t>
+            </w:r>
+            <w:r>
+              <w:rPr>
+                <w:rFonts w:ascii="Arial" w:hAnsi="Arial" w:cs="Arial"/>
+                <w:sz w:val="20"/>
+                <w:szCs w:val="20"/>
+                <w:lang w:val="es-AR"/>
+              </w:rPr>
+              <w:t>determinar</w:t>
+            </w:r>
+            <w:r>
+              <w:rPr>
+                <w:rFonts w:ascii="Arial" w:hAnsi="Arial" w:cs="Arial"/>
+                <w:sz w:val="20"/>
+                <w:szCs w:val="20"/>
+                <w:lang w:val="es-AR"/>
+              </w:rPr>
+              <w:t xml:space="preserve"> </w:t>
+            </w:r>
+            <w:r>
+              <w:rPr>
+                <w:rFonts w:ascii="Arial" w:hAnsi="Arial" w:cs="Arial"/>
+                <w:sz w:val="20"/>
+                <w:szCs w:val="20"/>
+                <w:lang w:val="es-AR"/>
+              </w:rPr>
+              <w:t xml:space="preserve">problemáticas como daños u </w:t>
+            </w:r>
+            <w:r>
+              <w:rPr>
+                <w:rFonts w:ascii="Arial" w:hAnsi="Arial" w:cs="Arial"/>
+                <w:sz w:val="20"/>
+                <w:szCs w:val="20"/>
+                <w:lang w:val="es-AR"/>
+              </w:rPr>
+              <w:t>obstrucciones</w:t>
+            </w:r>
+            <w:r>
+              <w:rPr>
+                <w:rFonts w:ascii="Arial" w:hAnsi="Arial" w:cs="Arial"/>
+                <w:sz w:val="20"/>
+                <w:szCs w:val="20"/>
+                <w:lang w:val="es-AR"/>
+              </w:rPr>
+              <w:t xml:space="preserve"> al interior de los ductos. </w:t>
+            </w:r>
+          </w:p>
+          <w:p>
+            <w:pPr>
+              <w:pStyle w:val="BodyText"/>
+              <w:tabs>
+                <w:tab w:val="left" w:pos="673"/>
+              </w:tabs>
+              <w:spacing w:before="108"/>
+              <w:jc w:val="both"/>
+              <w:rPr>
+                <w:rFonts w:ascii="Arial" w:hAnsi="Arial" w:cs="Arial"/>
+                <w:sz w:val="20"/>
+                <w:szCs w:val="20"/>
+                <w:lang w:val="es-AR"/>
+              </w:rPr>
+            </w:pPr>
+            <w:r>
+              <w:rPr>
+                <w:rFonts w:ascii="Arial" w:hAnsi="Arial" w:cs="Arial"/>
+                <w:sz w:val="20"/>
+                <w:szCs w:val="20"/>
+                <w:lang w:val="es-AR"/>
+              </w:rPr>
+              <w:t>El dispositivo estará dotado de las siguientes características: tamaño reducido a comparación con las soluciones actualmente existentes, módulo de cámara compatible con esp32, comunicación con telemando al operario en superficie</w:t>
+            </w:r>
+            <w:r>
+              <w:rPr>
+                <w:rFonts w:ascii="Arial" w:hAnsi="Arial" w:cs="Arial"/>
+                <w:sz w:val="20"/>
+                <w:szCs w:val="20"/>
+                <w:lang w:val="es-AR"/>
+              </w:rPr>
+              <w:t xml:space="preserve"> y un sistema de localización con </w:t>
+            </w:r>
+            <w:r>
+              <w:rPr>
+                <w:rFonts w:ascii="Arial" w:hAnsi="Arial" w:cs="Arial"/>
+                <w:sz w:val="20"/>
+                <w:szCs w:val="20"/>
+                <w:lang w:val="es-AR"/>
+              </w:rPr>
+              <w:t>radio faro para lograr obtener información posicional del auto, que terminará permitiendo</w:t>
+            </w:r>
+            <w:r>
+              <w:rPr>
+                <w:rFonts w:ascii="Arial" w:hAnsi="Arial" w:cs="Arial"/>
+                <w:sz w:val="20"/>
+                <w:szCs w:val="20"/>
+                <w:lang w:val="es-AR"/>
+              </w:rPr>
+              <w:t xml:space="preserve"> luego</w:t>
+            </w:r>
+            <w:r>
+              <w:rPr>
+                <w:rFonts w:ascii="Arial" w:hAnsi="Arial" w:cs="Arial"/>
+                <w:sz w:val="20"/>
+                <w:szCs w:val="20"/>
+                <w:lang w:val="es-AR"/>
+              </w:rPr>
+              <w:t xml:space="preserve"> realizar un mapeo gráfico de los ductos.</w:t>
+            </w:r>
+          </w:p>
+          <w:p>
+            <w:pPr>
+              <w:pStyle w:val="BodyText"/>
+              <w:tabs>
+                <w:tab w:val="left" w:pos="673"/>
+              </w:tabs>
+              <w:spacing w:before="108"/>
+              <w:jc w:val="both"/>
+              <w:rPr>
+                <w:rFonts w:ascii="Arial" w:hAnsi="Arial" w:cs="Arial"/>
+                <w:sz w:val="20"/>
+                <w:szCs w:val="20"/>
+                <w:lang w:val="es-AR"/>
+              </w:rPr>
+            </w:pPr>
+            <w:r>
+              <w:rPr>
+                <w:rFonts w:ascii="Arial" w:hAnsi="Arial" w:cs="Arial"/>
+                <w:sz w:val="20"/>
+                <w:szCs w:val="20"/>
+                <w:lang w:val="es-AR"/>
+              </w:rPr>
+              <w:t xml:space="preserve">Como futura ampliación del proyecto se pueden cotejar otras funcionalidades actuadoras como </w:t>
+            </w:r>
+            <w:r>
+              <w:rPr>
+                <w:rFonts w:ascii="Arial" w:hAnsi="Arial" w:cs="Arial"/>
+                <w:sz w:val="20"/>
+                <w:szCs w:val="20"/>
+                <w:lang w:val="es-AR"/>
+              </w:rPr>
+              <w:t xml:space="preserve">por ejemplo un </w:t>
+            </w:r>
+            <w:r>
+              <w:rPr>
+                <w:rFonts w:ascii="Arial" w:hAnsi="Arial" w:cs="Arial"/>
+                <w:sz w:val="20"/>
+                <w:szCs w:val="20"/>
+                <w:lang w:val="es-AR"/>
+              </w:rPr>
+              <w:t xml:space="preserve">brazo </w:t>
+            </w:r>
+            <w:r>
+              <w:rPr>
+                <w:rFonts w:ascii="Arial" w:hAnsi="Arial" w:cs="Arial"/>
+                <w:sz w:val="20"/>
+                <w:szCs w:val="20"/>
+                <w:lang w:val="es-AR"/>
+              </w:rPr>
+              <w:t>robótico</w:t>
+            </w:r>
+            <w:r>
+              <w:rPr>
+                <w:rFonts w:ascii="Arial" w:hAnsi="Arial" w:cs="Arial"/>
+                <w:sz w:val="20"/>
+                <w:szCs w:val="20"/>
+                <w:lang w:val="es-AR"/>
+              </w:rPr>
+              <w:t>.</w:t>
+            </w:r>
+          </w:p>
+          <w:p>
+            <w:pPr>
+              <w:pStyle w:val="BodyText"/>
+              <w:tabs>
+                <w:tab w:val="left" w:pos="673"/>
+              </w:tabs>
+              <w:spacing w:before="108"/>
+              <w:rPr>
+                <w:rFonts w:ascii="Arial" w:hAnsi="Arial" w:cs="Arial"/>
+                <w:sz w:val="20"/>
+                <w:szCs w:val="20"/>
+                <w:lang w:val="es-AR"/>
               </w:rPr>
             </w:pPr>
           </w:p>
@@ -602,7 +968,7 @@
           </w:tcPr>
           <w:p>
             <w:pPr>
-              <w:pStyle w:val="Textoindependiente"/>
+              <w:pStyle w:val="BodyText"/>
               <w:tabs>
                 <w:tab w:val="left" w:pos="673"/>
               </w:tabs>
@@ -617,43 +983,19 @@
             </w:pPr>
             <w:r>
               <w:rPr>
-                <w:rFonts w:ascii="Arial" w:hAnsi="Arial" w:cs="Arial"/>
-                <w:b/>
-                <w:bCs/>
-                <w:sz w:val="22"/>
-                <w:szCs w:val="22"/>
-              </w:rPr>
-              <w:t>DIAGRAMA EN BLOQUES:</w:t>
-            </w:r>
-          </w:p>
-          <w:p>
-            <w:pPr>
-              <w:pStyle w:val="Textoindependiente"/>
-              <w:tabs>
-                <w:tab w:val="left" w:pos="673"/>
-              </w:tabs>
-              <w:spacing w:before="108"/>
-              <w:rPr>
-                <w:rFonts w:ascii="Arial" w:hAnsi="Arial" w:cs="Arial"/>
-                <w:sz w:val="20"/>
-                <w:szCs w:val="20"/>
-              </w:rPr>
-            </w:pPr>
-            <w:r>
-              <w:rPr>
                 <w:noProof/>
               </w:rPr>
               <w:drawing>
-                <wp:anchor distT="0" distB="0" distL="114300" distR="114300" simplePos="0" relativeHeight="251657216" behindDoc="0" locked="0" layoutInCell="1" allowOverlap="1" wp14:anchorId="4A1CE18C" wp14:editId="3A425269">
+                <wp:anchor distT="0" distB="0" distL="114300" distR="114300" simplePos="0" relativeHeight="251657216" behindDoc="0" locked="0" layoutInCell="1" allowOverlap="1" wp14:anchorId="4A1CE18C" wp14:editId="2ED7D4BF">
                   <wp:simplePos x="0" y="0"/>
                   <wp:positionH relativeFrom="column">
-                    <wp:posOffset>603250</wp:posOffset>
+                    <wp:posOffset>1894736</wp:posOffset>
                   </wp:positionH>
                   <wp:positionV relativeFrom="paragraph">
-                    <wp:posOffset>174625</wp:posOffset>
+                    <wp:posOffset>200320</wp:posOffset>
                   </wp:positionV>
-                  <wp:extent cx="3686175" cy="2459957"/>
-                  <wp:effectExtent l="0" t="0" r="0" b="0"/>
+                  <wp:extent cx="3016474" cy="2012907"/>
+                  <wp:effectExtent l="0" t="0" r="0" b="6985"/>
                   <wp:wrapNone/>
                   <wp:docPr id="1" name="Imagen 1"/>
                   <wp:cNvGraphicFramePr>
@@ -667,7 +1009,7 @@
                           <pic:cNvPicPr/>
                         </pic:nvPicPr>
                         <pic:blipFill>
-                          <a:blip r:embed="rId5">
+                          <a:blip r:embed="rId6">
                             <a:extLst>
                               <a:ext uri="{28A0092B-C50C-407E-A947-70E740481C1C}">
                                 <a14:useLocalDpi xmlns:a14="http://schemas.microsoft.com/office/drawing/2010/main" val="0"/>
@@ -681,7 +1023,7 @@
                         <pic:spPr>
                           <a:xfrm>
                             <a:off x="0" y="0"/>
-                            <a:ext cx="3686175" cy="2459957"/>
+                            <a:ext cx="3016474" cy="2012907"/>
                           </a:xfrm>
                           <a:prstGeom prst="rect">
                             <a:avLst/>
@@ -699,164 +1041,188 @@
                 </wp:anchor>
               </w:drawing>
             </w:r>
-          </w:p>
-          <w:p>
-            <w:pPr>
-              <w:pStyle w:val="Textoindependiente"/>
-              <w:tabs>
-                <w:tab w:val="left" w:pos="673"/>
-              </w:tabs>
-              <w:spacing w:before="108"/>
-              <w:rPr>
-                <w:rFonts w:ascii="Arial" w:hAnsi="Arial" w:cs="Arial"/>
-                <w:sz w:val="20"/>
-                <w:szCs w:val="20"/>
-              </w:rPr>
-            </w:pPr>
-          </w:p>
-          <w:p>
-            <w:pPr>
-              <w:pStyle w:val="Textoindependiente"/>
-              <w:tabs>
-                <w:tab w:val="left" w:pos="673"/>
-              </w:tabs>
-              <w:spacing w:before="108"/>
-              <w:rPr>
-                <w:rFonts w:ascii="Arial" w:hAnsi="Arial" w:cs="Arial"/>
-                <w:sz w:val="20"/>
-                <w:szCs w:val="20"/>
-              </w:rPr>
-            </w:pPr>
-          </w:p>
-          <w:p>
-            <w:pPr>
-              <w:pStyle w:val="Textoindependiente"/>
-              <w:tabs>
-                <w:tab w:val="left" w:pos="673"/>
-              </w:tabs>
-              <w:spacing w:before="108"/>
-              <w:rPr>
-                <w:rFonts w:ascii="Arial" w:hAnsi="Arial" w:cs="Arial"/>
-                <w:sz w:val="20"/>
-                <w:szCs w:val="20"/>
-              </w:rPr>
-            </w:pPr>
-          </w:p>
-          <w:p>
-            <w:pPr>
-              <w:pStyle w:val="Textoindependiente"/>
-              <w:tabs>
-                <w:tab w:val="left" w:pos="673"/>
-              </w:tabs>
-              <w:spacing w:before="108"/>
-              <w:rPr>
-                <w:rFonts w:ascii="Arial" w:hAnsi="Arial" w:cs="Arial"/>
-                <w:sz w:val="20"/>
-                <w:szCs w:val="20"/>
-              </w:rPr>
-            </w:pPr>
-          </w:p>
-          <w:p>
-            <w:pPr>
-              <w:pStyle w:val="Textoindependiente"/>
-              <w:tabs>
-                <w:tab w:val="left" w:pos="673"/>
-              </w:tabs>
-              <w:spacing w:before="108"/>
-              <w:rPr>
-                <w:rFonts w:ascii="Arial" w:hAnsi="Arial" w:cs="Arial"/>
-                <w:sz w:val="20"/>
-                <w:szCs w:val="20"/>
-              </w:rPr>
-            </w:pPr>
-          </w:p>
-          <w:p>
-            <w:pPr>
-              <w:pStyle w:val="Textoindependiente"/>
-              <w:tabs>
-                <w:tab w:val="left" w:pos="673"/>
-              </w:tabs>
-              <w:spacing w:before="108"/>
-              <w:rPr>
-                <w:rFonts w:ascii="Arial" w:hAnsi="Arial" w:cs="Arial"/>
-                <w:sz w:val="20"/>
-                <w:szCs w:val="20"/>
-              </w:rPr>
-            </w:pPr>
-          </w:p>
-          <w:p>
-            <w:pPr>
-              <w:pStyle w:val="Textoindependiente"/>
-              <w:tabs>
-                <w:tab w:val="left" w:pos="673"/>
-              </w:tabs>
-              <w:spacing w:before="108"/>
-              <w:rPr>
-                <w:rFonts w:ascii="Arial" w:hAnsi="Arial" w:cs="Arial"/>
-                <w:sz w:val="20"/>
-                <w:szCs w:val="20"/>
-              </w:rPr>
-            </w:pPr>
-          </w:p>
-          <w:p>
-            <w:pPr>
-              <w:pStyle w:val="Textoindependiente"/>
-              <w:tabs>
-                <w:tab w:val="left" w:pos="673"/>
-              </w:tabs>
-              <w:spacing w:before="108"/>
-              <w:rPr>
-                <w:rFonts w:ascii="Arial" w:hAnsi="Arial" w:cs="Arial"/>
-                <w:sz w:val="20"/>
-                <w:szCs w:val="20"/>
-              </w:rPr>
-            </w:pPr>
-          </w:p>
-          <w:p>
-            <w:pPr>
-              <w:pStyle w:val="Textoindependiente"/>
-              <w:tabs>
-                <w:tab w:val="left" w:pos="673"/>
-              </w:tabs>
-              <w:spacing w:before="108"/>
-              <w:rPr>
-                <w:rFonts w:ascii="Arial" w:hAnsi="Arial" w:cs="Arial"/>
-                <w:sz w:val="20"/>
-                <w:szCs w:val="20"/>
-              </w:rPr>
-            </w:pPr>
-          </w:p>
-          <w:p>
-            <w:pPr>
-              <w:pStyle w:val="Textoindependiente"/>
-              <w:tabs>
-                <w:tab w:val="left" w:pos="673"/>
-              </w:tabs>
-              <w:spacing w:before="108"/>
-              <w:rPr>
-                <w:rFonts w:ascii="Arial" w:hAnsi="Arial" w:cs="Arial"/>
-                <w:sz w:val="20"/>
-                <w:szCs w:val="20"/>
-              </w:rPr>
-            </w:pPr>
-          </w:p>
-          <w:p>
-            <w:pPr>
-              <w:pStyle w:val="Textoindependiente"/>
-              <w:tabs>
-                <w:tab w:val="left" w:pos="673"/>
-              </w:tabs>
-              <w:spacing w:before="108"/>
-              <w:rPr>
-                <w:rFonts w:ascii="Arial" w:hAnsi="Arial" w:cs="Arial"/>
-                <w:sz w:val="20"/>
-                <w:szCs w:val="20"/>
-              </w:rPr>
-            </w:pPr>
-          </w:p>
-          <w:p>
-            <w:pPr>
-              <w:pStyle w:val="Textoindependiente"/>
+            <w:r>
+              <w:rPr>
+                <w:rFonts w:ascii="Arial" w:hAnsi="Arial" w:cs="Arial"/>
+                <w:b/>
+                <w:bCs/>
+                <w:sz w:val="22"/>
+                <w:szCs w:val="22"/>
+              </w:rPr>
+              <w:t>DIAGRAMA EN BLOQUES:</w:t>
+            </w:r>
+          </w:p>
+          <w:p>
+            <w:pPr>
+              <w:pStyle w:val="BodyText"/>
+              <w:tabs>
+                <w:tab w:val="left" w:pos="673"/>
+              </w:tabs>
+              <w:spacing w:before="108"/>
+              <w:rPr>
+                <w:rFonts w:ascii="Arial" w:hAnsi="Arial" w:cs="Arial"/>
+                <w:sz w:val="20"/>
+                <w:szCs w:val="20"/>
+              </w:rPr>
+            </w:pPr>
+          </w:p>
+          <w:p>
+            <w:pPr>
+              <w:pStyle w:val="BodyText"/>
+              <w:tabs>
+                <w:tab w:val="left" w:pos="673"/>
+              </w:tabs>
+              <w:spacing w:before="108"/>
+              <w:rPr>
+                <w:rFonts w:ascii="Arial" w:hAnsi="Arial" w:cs="Arial"/>
+                <w:sz w:val="20"/>
+                <w:szCs w:val="20"/>
+              </w:rPr>
+            </w:pPr>
+          </w:p>
+          <w:p>
+            <w:pPr>
+              <w:pStyle w:val="BodyText"/>
+              <w:tabs>
+                <w:tab w:val="left" w:pos="673"/>
+              </w:tabs>
+              <w:spacing w:before="108"/>
+              <w:rPr>
+                <w:rFonts w:ascii="Arial" w:hAnsi="Arial" w:cs="Arial"/>
+                <w:sz w:val="20"/>
+                <w:szCs w:val="20"/>
+              </w:rPr>
+            </w:pPr>
+          </w:p>
+          <w:p>
+            <w:pPr>
+              <w:pStyle w:val="BodyText"/>
+              <w:tabs>
+                <w:tab w:val="left" w:pos="673"/>
+              </w:tabs>
+              <w:spacing w:before="108"/>
+              <w:rPr>
+                <w:rFonts w:ascii="Arial" w:hAnsi="Arial" w:cs="Arial"/>
+                <w:sz w:val="20"/>
+                <w:szCs w:val="20"/>
+              </w:rPr>
+            </w:pPr>
+          </w:p>
+          <w:p>
+            <w:pPr>
+              <w:pStyle w:val="BodyText"/>
+              <w:tabs>
+                <w:tab w:val="left" w:pos="673"/>
+              </w:tabs>
+              <w:spacing w:before="108"/>
+              <w:rPr>
+                <w:rFonts w:ascii="Arial" w:hAnsi="Arial" w:cs="Arial"/>
+                <w:sz w:val="20"/>
+                <w:szCs w:val="20"/>
+              </w:rPr>
+            </w:pPr>
+          </w:p>
+          <w:p>
+            <w:pPr>
+              <w:pStyle w:val="BodyText"/>
+              <w:tabs>
+                <w:tab w:val="left" w:pos="673"/>
+              </w:tabs>
+              <w:spacing w:before="108"/>
+              <w:rPr>
+                <w:rFonts w:ascii="Arial" w:hAnsi="Arial" w:cs="Arial"/>
+                <w:sz w:val="20"/>
+                <w:szCs w:val="20"/>
+              </w:rPr>
+            </w:pPr>
+          </w:p>
+          <w:p>
+            <w:pPr>
+              <w:pStyle w:val="BodyText"/>
+              <w:tabs>
+                <w:tab w:val="left" w:pos="673"/>
+              </w:tabs>
+              <w:spacing w:before="108"/>
+              <w:rPr>
+                <w:rFonts w:ascii="Arial" w:hAnsi="Arial" w:cs="Arial"/>
+                <w:sz w:val="20"/>
+                <w:szCs w:val="20"/>
+              </w:rPr>
+            </w:pPr>
+          </w:p>
+          <w:p>
+            <w:pPr>
+              <w:pStyle w:val="BodyText"/>
+              <w:tabs>
+                <w:tab w:val="left" w:pos="673"/>
+              </w:tabs>
+              <w:spacing w:before="108"/>
+              <w:rPr>
+                <w:rFonts w:ascii="Arial" w:hAnsi="Arial" w:cs="Arial"/>
+                <w:sz w:val="20"/>
+                <w:szCs w:val="20"/>
+              </w:rPr>
+            </w:pPr>
+          </w:p>
+          <w:p>
+            <w:pPr>
+              <w:pStyle w:val="BodyText"/>
+              <w:tabs>
+                <w:tab w:val="left" w:pos="673"/>
+              </w:tabs>
+              <w:spacing w:before="108"/>
+              <w:rPr>
+                <w:rFonts w:ascii="Arial" w:hAnsi="Arial" w:cs="Arial"/>
+                <w:sz w:val="20"/>
+                <w:szCs w:val="20"/>
+              </w:rPr>
+            </w:pPr>
+          </w:p>
+          <w:p>
+            <w:pPr>
+              <w:pStyle w:val="BodyText"/>
+              <w:tabs>
+                <w:tab w:val="left" w:pos="673"/>
+              </w:tabs>
+              <w:spacing w:before="108"/>
+              <w:rPr>
+                <w:rFonts w:ascii="Arial" w:hAnsi="Arial" w:cs="Arial"/>
+                <w:sz w:val="20"/>
+                <w:szCs w:val="20"/>
+              </w:rPr>
+            </w:pPr>
+          </w:p>
+          <w:p>
+            <w:pPr>
+              <w:pStyle w:val="BodyText"/>
+              <w:tabs>
+                <w:tab w:val="left" w:pos="673"/>
+              </w:tabs>
+              <w:spacing w:before="108"/>
+              <w:rPr>
+                <w:rFonts w:ascii="Arial" w:hAnsi="Arial" w:cs="Arial"/>
+                <w:sz w:val="20"/>
+                <w:szCs w:val="20"/>
+              </w:rPr>
+            </w:pPr>
+          </w:p>
+          <w:p>
+            <w:pPr>
+              <w:pStyle w:val="BodyText"/>
+              <w:tabs>
+                <w:tab w:val="left" w:pos="673"/>
+              </w:tabs>
+              <w:spacing w:before="108"/>
+              <w:rPr>
+                <w:rFonts w:ascii="Arial" w:hAnsi="Arial" w:cs="Arial"/>
+                <w:sz w:val="20"/>
+                <w:szCs w:val="20"/>
+              </w:rPr>
+            </w:pPr>
+          </w:p>
+          <w:p>
+            <w:pPr>
+              <w:pStyle w:val="BodyText"/>
               <w:tabs>
                 <w:tab w:val="left" w:pos="673"/>
               </w:tabs>
@@ -878,7 +1244,7 @@
           </w:tcPr>
           <w:p>
             <w:pPr>
-              <w:pStyle w:val="Textoindependiente"/>
+              <w:pStyle w:val="BodyText"/>
               <w:tabs>
                 <w:tab w:val="left" w:pos="673"/>
               </w:tabs>
@@ -905,7 +1271,7 @@
           </w:p>
           <w:p>
             <w:pPr>
-              <w:pStyle w:val="Textoindependiente"/>
+              <w:pStyle w:val="BodyText"/>
               <w:tabs>
                 <w:tab w:val="left" w:pos="673"/>
               </w:tabs>
@@ -936,7 +1302,7 @@
                           <pic:cNvPicPr/>
                         </pic:nvPicPr>
                         <pic:blipFill>
-                          <a:blip r:embed="rId6"/>
+                          <a:blip r:embed="rId7"/>
                           <a:stretch>
                             <a:fillRect/>
                           </a:stretch>
@@ -959,63 +1325,63 @@
           </w:p>
           <w:p>
             <w:pPr>
-              <w:pStyle w:val="Textoindependiente"/>
-              <w:tabs>
-                <w:tab w:val="left" w:pos="673"/>
-              </w:tabs>
-              <w:spacing w:before="108"/>
-              <w:rPr>
-                <w:rFonts w:ascii="Arial" w:hAnsi="Arial" w:cs="Arial"/>
-                <w:sz w:val="20"/>
-                <w:szCs w:val="20"/>
-              </w:rPr>
-            </w:pPr>
-          </w:p>
-          <w:p>
-            <w:pPr>
-              <w:pStyle w:val="Textoindependiente"/>
-              <w:tabs>
-                <w:tab w:val="left" w:pos="673"/>
-              </w:tabs>
-              <w:spacing w:before="108"/>
-              <w:rPr>
-                <w:rFonts w:ascii="Arial" w:hAnsi="Arial" w:cs="Arial"/>
-                <w:sz w:val="20"/>
-                <w:szCs w:val="20"/>
-              </w:rPr>
-            </w:pPr>
-          </w:p>
-          <w:p>
-            <w:pPr>
-              <w:pStyle w:val="Textoindependiente"/>
-              <w:tabs>
-                <w:tab w:val="left" w:pos="673"/>
-              </w:tabs>
-              <w:spacing w:before="108"/>
-              <w:rPr>
-                <w:rFonts w:ascii="Arial" w:hAnsi="Arial" w:cs="Arial"/>
-                <w:sz w:val="20"/>
-                <w:szCs w:val="20"/>
-              </w:rPr>
-            </w:pPr>
-          </w:p>
-          <w:p>
-            <w:pPr>
-              <w:pStyle w:val="Textoindependiente"/>
-              <w:tabs>
-                <w:tab w:val="left" w:pos="673"/>
-              </w:tabs>
-              <w:spacing w:before="108"/>
-              <w:rPr>
-                <w:rFonts w:ascii="Arial" w:hAnsi="Arial" w:cs="Arial"/>
-                <w:sz w:val="20"/>
-                <w:szCs w:val="20"/>
-              </w:rPr>
-            </w:pPr>
-          </w:p>
-          <w:p>
-            <w:pPr>
-              <w:pStyle w:val="Textoindependiente"/>
+              <w:pStyle w:val="BodyText"/>
+              <w:tabs>
+                <w:tab w:val="left" w:pos="673"/>
+              </w:tabs>
+              <w:spacing w:before="108"/>
+              <w:rPr>
+                <w:rFonts w:ascii="Arial" w:hAnsi="Arial" w:cs="Arial"/>
+                <w:sz w:val="20"/>
+                <w:szCs w:val="20"/>
+              </w:rPr>
+            </w:pPr>
+          </w:p>
+          <w:p>
+            <w:pPr>
+              <w:pStyle w:val="BodyText"/>
+              <w:tabs>
+                <w:tab w:val="left" w:pos="673"/>
+              </w:tabs>
+              <w:spacing w:before="108"/>
+              <w:rPr>
+                <w:rFonts w:ascii="Arial" w:hAnsi="Arial" w:cs="Arial"/>
+                <w:sz w:val="20"/>
+                <w:szCs w:val="20"/>
+              </w:rPr>
+            </w:pPr>
+          </w:p>
+          <w:p>
+            <w:pPr>
+              <w:pStyle w:val="BodyText"/>
+              <w:tabs>
+                <w:tab w:val="left" w:pos="673"/>
+              </w:tabs>
+              <w:spacing w:before="108"/>
+              <w:rPr>
+                <w:rFonts w:ascii="Arial" w:hAnsi="Arial" w:cs="Arial"/>
+                <w:sz w:val="20"/>
+                <w:szCs w:val="20"/>
+              </w:rPr>
+            </w:pPr>
+          </w:p>
+          <w:p>
+            <w:pPr>
+              <w:pStyle w:val="BodyText"/>
+              <w:tabs>
+                <w:tab w:val="left" w:pos="673"/>
+              </w:tabs>
+              <w:spacing w:before="108"/>
+              <w:rPr>
+                <w:rFonts w:ascii="Arial" w:hAnsi="Arial" w:cs="Arial"/>
+                <w:sz w:val="20"/>
+                <w:szCs w:val="20"/>
+              </w:rPr>
+            </w:pPr>
+          </w:p>
+          <w:p>
+            <w:pPr>
+              <w:pStyle w:val="BodyText"/>
               <w:tabs>
                 <w:tab w:val="left" w:pos="673"/>
               </w:tabs>
@@ -1037,7 +1403,7 @@
           </w:tcPr>
           <w:p>
             <w:pPr>
-              <w:pStyle w:val="Textoindependiente"/>
+              <w:pStyle w:val="BodyText"/>
               <w:tabs>
                 <w:tab w:val="left" w:pos="673"/>
               </w:tabs>
@@ -1067,7 +1433,7 @@
           </w:p>
           <w:p>
             <w:pPr>
-              <w:pStyle w:val="Textoindependiente"/>
+              <w:pStyle w:val="BodyText"/>
               <w:numPr>
                 <w:ilvl w:val="0"/>
                 <w:numId w:val="2"/>
@@ -1093,7 +1459,7 @@
           </w:p>
           <w:p>
             <w:pPr>
-              <w:pStyle w:val="Textoindependiente"/>
+              <w:pStyle w:val="BodyText"/>
               <w:numPr>
                 <w:ilvl w:val="0"/>
                 <w:numId w:val="2"/>
@@ -1108,6 +1474,7 @@
                 <w:szCs w:val="20"/>
               </w:rPr>
             </w:pPr>
+            <w:proofErr w:type="spellStart"/>
             <w:r>
               <w:rPr>
                 <w:rFonts w:ascii="Arial" w:hAnsi="Arial" w:cs="Arial"/>
@@ -1116,10 +1483,11 @@
               </w:rPr>
               <w:t>Motores</w:t>
             </w:r>
-          </w:p>
-          <w:p>
-            <w:pPr>
-              <w:pStyle w:val="Textoindependiente"/>
+            <w:proofErr w:type="spellEnd"/>
+          </w:p>
+          <w:p>
+            <w:pPr>
+              <w:pStyle w:val="BodyText"/>
               <w:numPr>
                 <w:ilvl w:val="0"/>
                 <w:numId w:val="2"/>
@@ -1140,12 +1508,22 @@
                 <w:sz w:val="20"/>
                 <w:szCs w:val="20"/>
               </w:rPr>
-              <w:t>Drivers de Potencia</w:t>
-            </w:r>
-          </w:p>
-          <w:p>
-            <w:pPr>
-              <w:pStyle w:val="Textoindependiente"/>
+              <w:t xml:space="preserve">Drivers de </w:t>
+            </w:r>
+            <w:proofErr w:type="spellStart"/>
+            <w:r>
+              <w:rPr>
+                <w:rFonts w:ascii="Arial" w:hAnsi="Arial" w:cs="Arial"/>
+                <w:sz w:val="20"/>
+                <w:szCs w:val="20"/>
+              </w:rPr>
+              <w:t>Potencia</w:t>
+            </w:r>
+            <w:proofErr w:type="spellEnd"/>
+          </w:p>
+          <w:p>
+            <w:pPr>
+              <w:pStyle w:val="BodyText"/>
               <w:numPr>
                 <w:ilvl w:val="0"/>
                 <w:numId w:val="2"/>
@@ -1160,6 +1538,7 @@
                 <w:szCs w:val="20"/>
               </w:rPr>
             </w:pPr>
+            <w:proofErr w:type="spellStart"/>
             <w:r>
               <w:rPr>
                 <w:rFonts w:ascii="Arial" w:hAnsi="Arial" w:cs="Arial"/>
@@ -1168,10 +1547,11 @@
               </w:rPr>
               <w:t>Camara</w:t>
             </w:r>
-          </w:p>
-          <w:p>
-            <w:pPr>
-              <w:pStyle w:val="Textoindependiente"/>
+            <w:proofErr w:type="spellEnd"/>
+          </w:p>
+          <w:p>
+            <w:pPr>
+              <w:pStyle w:val="BodyText"/>
               <w:numPr>
                 <w:ilvl w:val="0"/>
                 <w:numId w:val="2"/>
@@ -1186,6 +1566,7 @@
                 <w:szCs w:val="20"/>
               </w:rPr>
             </w:pPr>
+            <w:proofErr w:type="spellStart"/>
             <w:r>
               <w:rPr>
                 <w:rFonts w:ascii="Arial" w:hAnsi="Arial" w:cs="Arial"/>
@@ -1194,10 +1575,11 @@
               </w:rPr>
               <w:t>Ruedas</w:t>
             </w:r>
-          </w:p>
-          <w:p>
-            <w:pPr>
-              <w:pStyle w:val="Textoindependiente"/>
+            <w:proofErr w:type="spellEnd"/>
+          </w:p>
+          <w:p>
+            <w:pPr>
+              <w:pStyle w:val="BodyText"/>
               <w:numPr>
                 <w:ilvl w:val="0"/>
                 <w:numId w:val="2"/>
@@ -1212,52 +1594,80 @@
                 <w:szCs w:val="20"/>
               </w:rPr>
             </w:pPr>
-          </w:p>
-          <w:p>
-            <w:pPr>
-              <w:pStyle w:val="Textoindependiente"/>
-              <w:tabs>
-                <w:tab w:val="left" w:pos="673"/>
-              </w:tabs>
-              <w:spacing w:before="108"/>
-              <w:rPr>
-                <w:rFonts w:ascii="Arial" w:hAnsi="Arial" w:cs="Arial"/>
-                <w:sz w:val="20"/>
-                <w:szCs w:val="20"/>
-              </w:rPr>
-            </w:pPr>
-          </w:p>
-          <w:p>
-            <w:pPr>
-              <w:pStyle w:val="Textoindependiente"/>
-              <w:tabs>
-                <w:tab w:val="left" w:pos="673"/>
-              </w:tabs>
-              <w:spacing w:before="108"/>
-              <w:rPr>
-                <w:rFonts w:ascii="Arial" w:hAnsi="Arial" w:cs="Arial"/>
-                <w:sz w:val="20"/>
-                <w:szCs w:val="20"/>
-              </w:rPr>
-            </w:pPr>
-          </w:p>
-          <w:p>
-            <w:pPr>
-              <w:pStyle w:val="Textoindependiente"/>
-              <w:tabs>
-                <w:tab w:val="left" w:pos="673"/>
-              </w:tabs>
-              <w:spacing w:before="108"/>
-              <w:rPr>
-                <w:rFonts w:ascii="Arial" w:hAnsi="Arial" w:cs="Arial"/>
-                <w:sz w:val="20"/>
-                <w:szCs w:val="20"/>
-              </w:rPr>
-            </w:pPr>
-          </w:p>
-          <w:p>
-            <w:pPr>
-              <w:pStyle w:val="Textoindependiente"/>
+            <w:proofErr w:type="spellStart"/>
+            <w:r>
+              <w:rPr>
+                <w:rFonts w:ascii="Arial" w:hAnsi="Arial" w:cs="Arial"/>
+                <w:sz w:val="20"/>
+                <w:szCs w:val="20"/>
+              </w:rPr>
+              <w:t>Módulo</w:t>
+            </w:r>
+            <w:proofErr w:type="spellEnd"/>
+            <w:r>
+              <w:rPr>
+                <w:rFonts w:ascii="Arial" w:hAnsi="Arial" w:cs="Arial"/>
+                <w:sz w:val="20"/>
+                <w:szCs w:val="20"/>
+              </w:rPr>
+              <w:t xml:space="preserve"> de </w:t>
+            </w:r>
+            <w:proofErr w:type="spellStart"/>
+            <w:r>
+              <w:rPr>
+                <w:rFonts w:ascii="Arial" w:hAnsi="Arial" w:cs="Arial"/>
+                <w:sz w:val="20"/>
+                <w:szCs w:val="20"/>
+              </w:rPr>
+              <w:t>radiofrecuencia</w:t>
+            </w:r>
+            <w:proofErr w:type="spellEnd"/>
+          </w:p>
+          <w:p>
+            <w:pPr>
+              <w:pStyle w:val="BodyText"/>
+              <w:tabs>
+                <w:tab w:val="left" w:pos="673"/>
+              </w:tabs>
+              <w:spacing w:before="108"/>
+              <w:rPr>
+                <w:rFonts w:ascii="Arial" w:hAnsi="Arial" w:cs="Arial"/>
+                <w:sz w:val="20"/>
+                <w:szCs w:val="20"/>
+              </w:rPr>
+            </w:pPr>
+          </w:p>
+          <w:p>
+            <w:pPr>
+              <w:pStyle w:val="BodyText"/>
+              <w:tabs>
+                <w:tab w:val="left" w:pos="673"/>
+              </w:tabs>
+              <w:spacing w:before="108"/>
+              <w:rPr>
+                <w:rFonts w:ascii="Arial" w:hAnsi="Arial" w:cs="Arial"/>
+                <w:sz w:val="20"/>
+                <w:szCs w:val="20"/>
+              </w:rPr>
+            </w:pPr>
+          </w:p>
+          <w:p>
+            <w:pPr>
+              <w:pStyle w:val="BodyText"/>
+              <w:tabs>
+                <w:tab w:val="left" w:pos="673"/>
+              </w:tabs>
+              <w:spacing w:before="108"/>
+              <w:rPr>
+                <w:rFonts w:ascii="Arial" w:hAnsi="Arial" w:cs="Arial"/>
+                <w:sz w:val="20"/>
+                <w:szCs w:val="20"/>
+              </w:rPr>
+            </w:pPr>
+          </w:p>
+          <w:p>
+            <w:pPr>
+              <w:pStyle w:val="BodyText"/>
               <w:tabs>
                 <w:tab w:val="left" w:pos="673"/>
               </w:tabs>
@@ -1277,7 +1687,7 @@
           </w:tcPr>
           <w:p>
             <w:pPr>
-              <w:pStyle w:val="Textoindependiente"/>
+              <w:pStyle w:val="BodyText"/>
               <w:tabs>
                 <w:tab w:val="left" w:pos="673"/>
               </w:tabs>
@@ -1299,7 +1709,7 @@
           </w:p>
           <w:p>
             <w:pPr>
-              <w:pStyle w:val="Textoindependiente"/>
+              <w:pStyle w:val="BodyText"/>
               <w:numPr>
                 <w:ilvl w:val="0"/>
                 <w:numId w:val="3"/>
@@ -1314,6 +1724,7 @@
                 <w:szCs w:val="20"/>
               </w:rPr>
             </w:pPr>
+            <w:proofErr w:type="spellStart"/>
             <w:r>
               <w:rPr>
                 <w:rFonts w:ascii="Arial" w:hAnsi="Arial" w:cs="Arial"/>
@@ -1322,10 +1733,11 @@
               </w:rPr>
               <w:t>Visualcode</w:t>
             </w:r>
-          </w:p>
-          <w:p>
-            <w:pPr>
-              <w:pStyle w:val="Textoindependiente"/>
+            <w:proofErr w:type="spellEnd"/>
+          </w:p>
+          <w:p>
+            <w:pPr>
+              <w:pStyle w:val="BodyText"/>
               <w:numPr>
                 <w:ilvl w:val="0"/>
                 <w:numId w:val="3"/>
@@ -1351,7 +1763,7 @@
           </w:p>
           <w:p>
             <w:pPr>
-              <w:pStyle w:val="Textoindependiente"/>
+              <w:pStyle w:val="BodyText"/>
               <w:numPr>
                 <w:ilvl w:val="0"/>
                 <w:numId w:val="3"/>
@@ -1366,6 +1778,7 @@
                 <w:szCs w:val="20"/>
               </w:rPr>
             </w:pPr>
+            <w:proofErr w:type="spellStart"/>
             <w:r>
               <w:rPr>
                 <w:rFonts w:ascii="Arial" w:hAnsi="Arial" w:cs="Arial"/>
@@ -1374,6 +1787,7 @@
               </w:rPr>
               <w:t>Arduino</w:t>
             </w:r>
+            <w:proofErr w:type="spellEnd"/>
           </w:p>
         </w:tc>
       </w:tr>
@@ -1385,7 +1799,7 @@
           </w:tcPr>
           <w:p>
             <w:pPr>
-              <w:pStyle w:val="Textoindependiente"/>
+              <w:pStyle w:val="BodyText"/>
               <w:tabs>
                 <w:tab w:val="left" w:pos="673"/>
               </w:tabs>
@@ -1404,10 +1818,18 @@
               </w:rPr>
               <w:t>VERSION:</w:t>
             </w:r>
-          </w:p>
-          <w:p>
-            <w:pPr>
-              <w:pStyle w:val="Textoindependiente"/>
+            <w:r>
+              <w:rPr>
+                <w:rFonts w:ascii="Arial" w:hAnsi="Arial" w:cs="Arial"/>
+                <w:sz w:val="20"/>
+                <w:szCs w:val="20"/>
+              </w:rPr>
+              <w:t xml:space="preserve"> 1.1</w:t>
+            </w:r>
+          </w:p>
+          <w:p>
+            <w:pPr>
+              <w:pStyle w:val="BodyText"/>
               <w:tabs>
                 <w:tab w:val="left" w:pos="673"/>
               </w:tabs>
@@ -1424,13 +1846,15 @@
     </w:tbl>
     <w:p>
       <w:pPr>
-        <w:pStyle w:val="Textoindependiente"/>
+        <w:pStyle w:val="BodyText"/>
         <w:tabs>
           <w:tab w:val="left" w:pos="673"/>
         </w:tabs>
         <w:spacing w:before="108"/>
         <w:ind w:left="106"/>
       </w:pPr>
+      <w:bookmarkStart w:id="0" w:name="_GoBack"/>
+      <w:bookmarkEnd w:id="0"/>
     </w:p>
     <w:sectPr>
       <w:type w:val="continuous"/>
@@ -1443,8 +1867,8 @@
 </file>
 
 <file path=word/numbering.xml><?xml version="1.0" encoding="utf-8"?>
-<w:numbering xmlns:wpc="http://schemas.microsoft.com/office/word/2010/wordprocessingCanvas" xmlns:cx="http://schemas.microsoft.com/office/drawing/2014/chartex" xmlns:cx1="http://schemas.microsoft.com/office/drawing/2015/9/8/chartex" xmlns:cx2="http://schemas.microsoft.com/office/drawing/2015/10/21/chartex" xmlns:cx3="http://schemas.microsoft.com/office/drawing/2016/5/9/chartex" xmlns:cx4="http://schemas.microsoft.com/office/drawing/2016/5/10/chartex" xmlns:cx5="http://schemas.microsoft.com/office/drawing/2016/5/11/chartex" xmlns:cx6="http://schemas.microsoft.com/office/drawing/2016/5/12/chartex" xmlns:cx7="http://schemas.microsoft.com/office/drawing/2016/5/13/chartex" xmlns:cx8="http://schemas.microsoft.com/office/drawing/2016/5/14/chartex" xmlns:mc="http://schemas.openxmlformats.org/markup-compatibility/2006" xmlns:aink="http://schemas.microsoft.com/office/drawing/2016/ink" xmlns:am3d="http://schemas.microsoft.com/office/drawing/2017/model3d" xmlns:o="urn:schemas-microsoft-com:office:office" xmlns:r="http://schemas.openxmlformats.org/officeDocument/2006/relationships" xmlns:m="http://schemas.openxmlformats.org/officeDocument/2006/math" xmlns:v="urn:schemas-microsoft-com:vml" xmlns:wp14="http://schemas.microsoft.com/office/word/2010/wordprocessingDrawing" xmlns:wp="http://schemas.openxmlformats.org/drawingml/2006/wordprocessingDrawing" xmlns:w10="urn:schemas-microsoft-com:office:word" xmlns:w="http://schemas.openxmlformats.org/wordprocessingml/2006/main" xmlns:w14="http://schemas.microsoft.com/office/word/2010/wordml" xmlns:w15="http://schemas.microsoft.com/office/word/2012/wordml" xmlns:w16cex="http://schemas.microsoft.com/office/word/2018/wordml/cex" xmlns:w16cid="http://schemas.microsoft.com/office/word/2016/wordml/cid" xmlns:w16="http://schemas.microsoft.com/office/word/2018/wordml" xmlns:w16sdtdh="http://schemas.microsoft.com/office/word/2020/wordml/sdtdatahash" xmlns:w16se="http://schemas.microsoft.com/office/word/2015/wordml/symex" xmlns:wpg="http://schemas.microsoft.com/office/word/2010/wordprocessingGroup" xmlns:wpi="http://schemas.microsoft.com/office/word/2010/wordprocessingInk" xmlns:wne="http://schemas.microsoft.com/office/word/2006/wordml" xmlns:wps="http://schemas.microsoft.com/office/word/2010/wordprocessingShape" mc:Ignorable="w14 w15 w16se w16cid w16 w16cex w16sdtdh wp14">
-  <w:abstractNum w:abstractNumId="0" w15:restartNumberingAfterBreak="0">
+<w:numbering xmlns:wpc="http://schemas.microsoft.com/office/word/2010/wordprocessingCanvas" xmlns:mc="http://schemas.openxmlformats.org/markup-compatibility/2006" xmlns:o="urn:schemas-microsoft-com:office:office" xmlns:r="http://schemas.openxmlformats.org/officeDocument/2006/relationships" xmlns:m="http://schemas.openxmlformats.org/officeDocument/2006/math" xmlns:v="urn:schemas-microsoft-com:vml" xmlns:wp14="http://schemas.microsoft.com/office/word/2010/wordprocessingDrawing" xmlns:wp="http://schemas.openxmlformats.org/drawingml/2006/wordprocessingDrawing" xmlns:w10="urn:schemas-microsoft-com:office:word" xmlns:w="http://schemas.openxmlformats.org/wordprocessingml/2006/main" xmlns:w14="http://schemas.microsoft.com/office/word/2010/wordml" xmlns:wpg="http://schemas.microsoft.com/office/word/2010/wordprocessingGroup" xmlns:wpi="http://schemas.microsoft.com/office/word/2010/wordprocessingInk" xmlns:wne="http://schemas.microsoft.com/office/word/2006/wordml" xmlns:wps="http://schemas.microsoft.com/office/word/2010/wordprocessingShape" mc:Ignorable="w14 wp14">
+  <w:abstractNum w:abstractNumId="0">
     <w:nsid w:val="181466C9"/>
     <w:multiLevelType w:val="hybridMultilevel"/>
     <w:tmpl w:val="131A2EC2"/>
@@ -1557,7 +1981,7 @@
       </w:rPr>
     </w:lvl>
   </w:abstractNum>
-  <w:abstractNum w:abstractNumId="1" w15:restartNumberingAfterBreak="0">
+  <w:abstractNum w:abstractNumId="1">
     <w:nsid w:val="374D503F"/>
     <w:multiLevelType w:val="hybridMultilevel"/>
     <w:tmpl w:val="925A2960"/>
@@ -1670,7 +2094,7 @@
       </w:rPr>
     </w:lvl>
   </w:abstractNum>
-  <w:abstractNum w:abstractNumId="2" w15:restartNumberingAfterBreak="0">
+  <w:abstractNum w:abstractNumId="2">
     <w:nsid w:val="5DD030AD"/>
     <w:multiLevelType w:val="hybridMultilevel"/>
     <w:tmpl w:val="2B1C2A1E"/>
@@ -1796,7 +2220,7 @@
 </file>
 
 <file path=word/styles.xml><?xml version="1.0" encoding="utf-8"?>
-<w:styles xmlns:mc="http://schemas.openxmlformats.org/markup-compatibility/2006" xmlns:r="http://schemas.openxmlformats.org/officeDocument/2006/relationships" xmlns:w="http://schemas.openxmlformats.org/wordprocessingml/2006/main" xmlns:w14="http://schemas.microsoft.com/office/word/2010/wordml" xmlns:w15="http://schemas.microsoft.com/office/word/2012/wordml" xmlns:w16cex="http://schemas.microsoft.com/office/word/2018/wordml/cex" xmlns:w16cid="http://schemas.microsoft.com/office/word/2016/wordml/cid" xmlns:w16="http://schemas.microsoft.com/office/word/2018/wordml" xmlns:w16sdtdh="http://schemas.microsoft.com/office/word/2020/wordml/sdtdatahash" xmlns:w16se="http://schemas.microsoft.com/office/word/2015/wordml/symex" mc:Ignorable="w14 w15 w16se w16cid w16 w16cex w16sdtdh">
+<w:styles xmlns:mc="http://schemas.openxmlformats.org/markup-compatibility/2006" xmlns:r="http://schemas.openxmlformats.org/officeDocument/2006/relationships" xmlns:w="http://schemas.openxmlformats.org/wordprocessingml/2006/main" xmlns:w14="http://schemas.microsoft.com/office/word/2010/wordml" mc:Ignorable="w14">
   <w:docDefaults>
     <w:rPrDefault>
       <w:rPr>
@@ -1814,383 +2238,144 @@
       </w:pPr>
     </w:pPrDefault>
   </w:docDefaults>
-  <w:latentStyles w:defLockedState="0" w:defUIPriority="99" w:defSemiHidden="0" w:defUnhideWhenUsed="0" w:defQFormat="0" w:count="376">
-    <w:lsdException w:name="Normal" w:uiPriority="0" w:qFormat="1"/>
-    <w:lsdException w:name="heading 1" w:uiPriority="9" w:qFormat="1"/>
-    <w:lsdException w:name="heading 2" w:semiHidden="1" w:uiPriority="9" w:unhideWhenUsed="1" w:qFormat="1"/>
-    <w:lsdException w:name="heading 3" w:semiHidden="1" w:uiPriority="9" w:unhideWhenUsed="1" w:qFormat="1"/>
-    <w:lsdException w:name="heading 4" w:semiHidden="1" w:uiPriority="9" w:unhideWhenUsed="1" w:qFormat="1"/>
-    <w:lsdException w:name="heading 5" w:semiHidden="1" w:uiPriority="9" w:unhideWhenUsed="1" w:qFormat="1"/>
-    <w:lsdException w:name="heading 6" w:semiHidden="1" w:uiPriority="9" w:unhideWhenUsed="1" w:qFormat="1"/>
-    <w:lsdException w:name="heading 7" w:semiHidden="1" w:uiPriority="9" w:unhideWhenUsed="1" w:qFormat="1"/>
-    <w:lsdException w:name="heading 8" w:semiHidden="1" w:uiPriority="9" w:unhideWhenUsed="1" w:qFormat="1"/>
-    <w:lsdException w:name="heading 9" w:semiHidden="1" w:uiPriority="9" w:unhideWhenUsed="1" w:qFormat="1"/>
-    <w:lsdException w:name="index 1" w:semiHidden="1" w:unhideWhenUsed="1"/>
-    <w:lsdException w:name="index 2" w:semiHidden="1" w:unhideWhenUsed="1"/>
-    <w:lsdException w:name="index 3" w:semiHidden="1" w:unhideWhenUsed="1"/>
-    <w:lsdException w:name="index 4" w:semiHidden="1" w:unhideWhenUsed="1"/>
-    <w:lsdException w:name="index 5" w:semiHidden="1" w:unhideWhenUsed="1"/>
-    <w:lsdException w:name="index 6" w:semiHidden="1" w:unhideWhenUsed="1"/>
-    <w:lsdException w:name="index 7" w:semiHidden="1" w:unhideWhenUsed="1"/>
-    <w:lsdException w:name="index 8" w:semiHidden="1" w:unhideWhenUsed="1"/>
-    <w:lsdException w:name="index 9" w:semiHidden="1" w:unhideWhenUsed="1"/>
-    <w:lsdException w:name="toc 1" w:semiHidden="1" w:uiPriority="39" w:unhideWhenUsed="1"/>
-    <w:lsdException w:name="toc 2" w:semiHidden="1" w:uiPriority="39" w:unhideWhenUsed="1"/>
-    <w:lsdException w:name="toc 3" w:semiHidden="1" w:uiPriority="39" w:unhideWhenUsed="1"/>
-    <w:lsdException w:name="toc 4" w:semiHidden="1" w:uiPriority="39" w:unhideWhenUsed="1"/>
-    <w:lsdException w:name="toc 5" w:semiHidden="1" w:uiPriority="39" w:unhideWhenUsed="1"/>
-    <w:lsdException w:name="toc 6" w:semiHidden="1" w:uiPriority="39" w:unhideWhenUsed="1"/>
-    <w:lsdException w:name="toc 7" w:semiHidden="1" w:uiPriority="39" w:unhideWhenUsed="1"/>
-    <w:lsdException w:name="toc 8" w:semiHidden="1" w:uiPriority="39" w:unhideWhenUsed="1"/>
-    <w:lsdException w:name="toc 9" w:semiHidden="1" w:uiPriority="39" w:unhideWhenUsed="1"/>
-    <w:lsdException w:name="Normal Indent" w:semiHidden="1" w:unhideWhenUsed="1"/>
-    <w:lsdException w:name="footnote text" w:semiHidden="1" w:unhideWhenUsed="1"/>
-    <w:lsdException w:name="annotation text" w:semiHidden="1" w:unhideWhenUsed="1"/>
-    <w:lsdException w:name="header" w:semiHidden="1" w:unhideWhenUsed="1"/>
-    <w:lsdException w:name="footer" w:semiHidden="1" w:unhideWhenUsed="1"/>
-    <w:lsdException w:name="index heading" w:semiHidden="1" w:unhideWhenUsed="1"/>
-    <w:lsdException w:name="caption" w:semiHidden="1" w:uiPriority="35" w:unhideWhenUsed="1" w:qFormat="1"/>
-    <w:lsdException w:name="table of figures" w:semiHidden="1" w:unhideWhenUsed="1"/>
-    <w:lsdException w:name="envelope address" w:semiHidden="1" w:unhideWhenUsed="1"/>
-    <w:lsdException w:name="envelope return" w:semiHidden="1" w:unhideWhenUsed="1"/>
-    <w:lsdException w:name="footnote reference" w:semiHidden="1" w:unhideWhenUsed="1"/>
-    <w:lsdException w:name="annotation reference" w:semiHidden="1" w:unhideWhenUsed="1"/>
-    <w:lsdException w:name="line number" w:semiHidden="1" w:unhideWhenUsed="1"/>
-    <w:lsdException w:name="page number" w:semiHidden="1" w:unhideWhenUsed="1"/>
-    <w:lsdException w:name="endnote reference" w:semiHidden="1" w:unhideWhenUsed="1"/>
-    <w:lsdException w:name="endnote text" w:semiHidden="1" w:unhideWhenUsed="1"/>
-    <w:lsdException w:name="table of authorities" w:semiHidden="1" w:unhideWhenUsed="1"/>
-    <w:lsdException w:name="macro" w:semiHidden="1" w:unhideWhenUsed="1"/>
-    <w:lsdException w:name="toa heading" w:semiHidden="1" w:unhideWhenUsed="1"/>
-    <w:lsdException w:name="List" w:semiHidden="1" w:unhideWhenUsed="1"/>
-    <w:lsdException w:name="List Bullet" w:semiHidden="1" w:unhideWhenUsed="1"/>
-    <w:lsdException w:name="List Number" w:semiHidden="1" w:unhideWhenUsed="1"/>
-    <w:lsdException w:name="List 2" w:semiHidden="1" w:unhideWhenUsed="1"/>
-    <w:lsdException w:name="List 3" w:semiHidden="1" w:unhideWhenUsed="1"/>
-    <w:lsdException w:name="List 4" w:semiHidden="1" w:unhideWhenUsed="1"/>
-    <w:lsdException w:name="List 5" w:semiHidden="1" w:unhideWhenUsed="1"/>
-    <w:lsdException w:name="List Bullet 2" w:semiHidden="1" w:unhideWhenUsed="1"/>
-    <w:lsdException w:name="List Bullet 3" w:semiHidden="1" w:unhideWhenUsed="1"/>
-    <w:lsdException w:name="List Bullet 4" w:semiHidden="1" w:unhideWhenUsed="1"/>
-    <w:lsdException w:name="List Bullet 5" w:semiHidden="1" w:unhideWhenUsed="1"/>
-    <w:lsdException w:name="List Number 2" w:semiHidden="1" w:unhideWhenUsed="1"/>
-    <w:lsdException w:name="List Number 3" w:semiHidden="1" w:unhideWhenUsed="1"/>
-    <w:lsdException w:name="List Number 4" w:semiHidden="1" w:unhideWhenUsed="1"/>
-    <w:lsdException w:name="List Number 5" w:semiHidden="1" w:unhideWhenUsed="1"/>
-    <w:lsdException w:name="Title" w:uiPriority="10" w:qFormat="1"/>
-    <w:lsdException w:name="Closing" w:semiHidden="1" w:unhideWhenUsed="1"/>
-    <w:lsdException w:name="Signature" w:semiHidden="1" w:unhideWhenUsed="1"/>
-    <w:lsdException w:name="Default Paragraph Font" w:semiHidden="1" w:uiPriority="1" w:unhideWhenUsed="1"/>
-    <w:lsdException w:name="Body Text" w:semiHidden="1" w:unhideWhenUsed="1"/>
-    <w:lsdException w:name="Body Text Indent" w:semiHidden="1" w:unhideWhenUsed="1"/>
-    <w:lsdException w:name="List Continue" w:semiHidden="1" w:unhideWhenUsed="1"/>
-    <w:lsdException w:name="List Continue 2" w:semiHidden="1" w:unhideWhenUsed="1"/>
-    <w:lsdException w:name="List Continue 3" w:semiHidden="1" w:unhideWhenUsed="1"/>
-    <w:lsdException w:name="List Continue 4" w:semiHidden="1" w:unhideWhenUsed="1"/>
-    <w:lsdException w:name="List Continue 5" w:semiHidden="1" w:unhideWhenUsed="1"/>
-    <w:lsdException w:name="Message Header" w:semiHidden="1" w:unhideWhenUsed="1"/>
-    <w:lsdException w:name="Subtitle" w:uiPriority="11" w:qFormat="1"/>
-    <w:lsdException w:name="Salutation" w:semiHidden="1" w:unhideWhenUsed="1"/>
-    <w:lsdException w:name="Date" w:semiHidden="1" w:unhideWhenUsed="1"/>
-    <w:lsdException w:name="Body Text First Indent" w:semiHidden="1" w:unhideWhenUsed="1"/>
-    <w:lsdException w:name="Body Text First Indent 2" w:semiHidden="1" w:unhideWhenUsed="1"/>
-    <w:lsdException w:name="Note Heading" w:semiHidden="1" w:unhideWhenUsed="1"/>
-    <w:lsdException w:name="Body Text 2" w:semiHidden="1" w:unhideWhenUsed="1"/>
-    <w:lsdException w:name="Body Text 3" w:semiHidden="1" w:unhideWhenUsed="1"/>
-    <w:lsdException w:name="Body Text Indent 2" w:semiHidden="1" w:unhideWhenUsed="1"/>
-    <w:lsdException w:name="Body Text Indent 3" w:semiHidden="1" w:unhideWhenUsed="1"/>
-    <w:lsdException w:name="Block Text" w:semiHidden="1" w:unhideWhenUsed="1"/>
-    <w:lsdException w:name="Hyperlink" w:semiHidden="1" w:unhideWhenUsed="1"/>
-    <w:lsdException w:name="FollowedHyperlink" w:semiHidden="1" w:unhideWhenUsed="1"/>
-    <w:lsdException w:name="Strong" w:uiPriority="22" w:qFormat="1"/>
-    <w:lsdException w:name="Emphasis" w:uiPriority="20" w:qFormat="1"/>
-    <w:lsdException w:name="Document Map" w:semiHidden="1" w:unhideWhenUsed="1"/>
-    <w:lsdException w:name="Plain Text" w:semiHidden="1" w:unhideWhenUsed="1"/>
-    <w:lsdException w:name="E-mail Signature" w:semiHidden="1" w:unhideWhenUsed="1"/>
-    <w:lsdException w:name="HTML Top of Form" w:semiHidden="1" w:unhideWhenUsed="1"/>
-    <w:lsdException w:name="HTML Bottom of Form" w:semiHidden="1" w:unhideWhenUsed="1"/>
-    <w:lsdException w:name="Normal (Web)" w:semiHidden="1" w:unhideWhenUsed="1"/>
-    <w:lsdException w:name="HTML Acronym" w:semiHidden="1" w:unhideWhenUsed="1"/>
-    <w:lsdException w:name="HTML Address" w:semiHidden="1" w:unhideWhenUsed="1"/>
-    <w:lsdException w:name="HTML Cite" w:semiHidden="1" w:unhideWhenUsed="1"/>
-    <w:lsdException w:name="HTML Code" w:semiHidden="1" w:unhideWhenUsed="1"/>
-    <w:lsdException w:name="HTML Definition" w:semiHidden="1" w:unhideWhenUsed="1"/>
-    <w:lsdException w:name="HTML Keyboard" w:semiHidden="1" w:unhideWhenUsed="1"/>
-    <w:lsdException w:name="HTML Preformatted" w:semiHidden="1" w:unhideWhenUsed="1"/>
-    <w:lsdException w:name="HTML Sample" w:semiHidden="1" w:unhideWhenUsed="1"/>
-    <w:lsdException w:name="HTML Typewriter" w:semiHidden="1" w:unhideWhenUsed="1"/>
-    <w:lsdException w:name="HTML Variable" w:semiHidden="1" w:unhideWhenUsed="1"/>
-    <w:lsdException w:name="Normal Table" w:semiHidden="1" w:unhideWhenUsed="1"/>
-    <w:lsdException w:name="annotation subject" w:semiHidden="1" w:unhideWhenUsed="1"/>
-    <w:lsdException w:name="No List" w:semiHidden="1" w:unhideWhenUsed="1"/>
-    <w:lsdException w:name="Outline List 1" w:semiHidden="1" w:unhideWhenUsed="1"/>
-    <w:lsdException w:name="Outline List 2" w:semiHidden="1" w:unhideWhenUsed="1"/>
-    <w:lsdException w:name="Outline List 3" w:semiHidden="1" w:unhideWhenUsed="1"/>
-    <w:lsdException w:name="Table Simple 1" w:semiHidden="1" w:unhideWhenUsed="1"/>
-    <w:lsdException w:name="Table Simple 2" w:semiHidden="1" w:unhideWhenUsed="1"/>
-    <w:lsdException w:name="Table Simple 3" w:semiHidden="1" w:unhideWhenUsed="1"/>
-    <w:lsdException w:name="Table Classic 1" w:semiHidden="1" w:unhideWhenUsed="1"/>
-    <w:lsdException w:name="Table Classic 2" w:semiHidden="1" w:unhideWhenUsed="1"/>
-    <w:lsdException w:name="Table Classic 3" w:semiHidden="1" w:unhideWhenUsed="1"/>
-    <w:lsdException w:name="Table Classic 4" w:semiHidden="1" w:unhideWhenUsed="1"/>
-    <w:lsdException w:name="Table Colorful 1" w:semiHidden="1" w:unhideWhenUsed="1"/>
-    <w:lsdException w:name="Table Colorful 2" w:semiHidden="1" w:unhideWhenUsed="1"/>
-    <w:lsdException w:name="Table Colorful 3" w:semiHidden="1" w:unhideWhenUsed="1"/>
-    <w:lsdException w:name="Table Columns 1" w:semiHidden="1" w:unhideWhenUsed="1"/>
-    <w:lsdException w:name="Table Columns 2" w:semiHidden="1" w:unhideWhenUsed="1"/>
-    <w:lsdException w:name="Table Columns 3" w:semiHidden="1" w:unhideWhenUsed="1"/>
-    <w:lsdException w:name="Table Columns 4" w:semiHidden="1" w:unhideWhenUsed="1"/>
-    <w:lsdException w:name="Table Columns 5" w:semiHidden="1" w:unhideWhenUsed="1"/>
-    <w:lsdException w:name="Table Grid 1" w:semiHidden="1" w:unhideWhenUsed="1"/>
-    <w:lsdException w:name="Table Grid 2" w:semiHidden="1" w:unhideWhenUsed="1"/>
-    <w:lsdException w:name="Table Grid 3" w:semiHidden="1" w:unhideWhenUsed="1"/>
-    <w:lsdException w:name="Table Grid 4" w:semiHidden="1" w:unhideWhenUsed="1"/>
-    <w:lsdException w:name="Table Grid 5" w:semiHidden="1" w:unhideWhenUsed="1"/>
-    <w:lsdException w:name="Table Grid 6" w:semiHidden="1" w:unhideWhenUsed="1"/>
-    <w:lsdException w:name="Table Grid 7" w:semiHidden="1" w:unhideWhenUsed="1"/>
-    <w:lsdException w:name="Table Grid 8" w:semiHidden="1" w:unhideWhenUsed="1"/>
-    <w:lsdException w:name="Table List 1" w:semiHidden="1" w:unhideWhenUsed="1"/>
-    <w:lsdException w:name="Table List 2" w:semiHidden="1" w:unhideWhenUsed="1"/>
-    <w:lsdException w:name="Table List 3" w:semiHidden="1" w:unhideWhenUsed="1"/>
-    <w:lsdException w:name="Table List 4" w:semiHidden="1" w:unhideWhenUsed="1"/>
-    <w:lsdException w:name="Table List 5" w:semiHidden="1" w:unhideWhenUsed="1"/>
-    <w:lsdException w:name="Table List 6" w:semiHidden="1" w:unhideWhenUsed="1"/>
-    <w:lsdException w:name="Table List 7" w:semiHidden="1" w:unhideWhenUsed="1"/>
-    <w:lsdException w:name="Table List 8" w:semiHidden="1" w:unhideWhenUsed="1"/>
-    <w:lsdException w:name="Table 3D effects 1" w:semiHidden="1" w:unhideWhenUsed="1"/>
-    <w:lsdException w:name="Table 3D effects 2" w:semiHidden="1" w:unhideWhenUsed="1"/>
-    <w:lsdException w:name="Table 3D effects 3" w:semiHidden="1" w:unhideWhenUsed="1"/>
-    <w:lsdException w:name="Table Contemporary" w:semiHidden="1" w:unhideWhenUsed="1"/>
-    <w:lsdException w:name="Table Elegant" w:semiHidden="1" w:unhideWhenUsed="1"/>
-    <w:lsdException w:name="Table Professional" w:semiHidden="1" w:unhideWhenUsed="1"/>
-    <w:lsdException w:name="Table Subtle 1" w:semiHidden="1" w:unhideWhenUsed="1"/>
-    <w:lsdException w:name="Table Subtle 2" w:semiHidden="1" w:unhideWhenUsed="1"/>
-    <w:lsdException w:name="Table Web 1" w:semiHidden="1" w:unhideWhenUsed="1"/>
-    <w:lsdException w:name="Table Web 2" w:semiHidden="1" w:unhideWhenUsed="1"/>
-    <w:lsdException w:name="Table Web 3" w:semiHidden="1" w:unhideWhenUsed="1"/>
-    <w:lsdException w:name="Balloon Text" w:semiHidden="1" w:unhideWhenUsed="1"/>
-    <w:lsdException w:name="Table Grid" w:uiPriority="59"/>
-    <w:lsdException w:name="Table Theme" w:semiHidden="1" w:unhideWhenUsed="1"/>
-    <w:lsdException w:name="Placeholder Text" w:semiHidden="1"/>
-    <w:lsdException w:name="No Spacing" w:uiPriority="1" w:qFormat="1"/>
-    <w:lsdException w:name="Light Shading" w:uiPriority="60"/>
-    <w:lsdException w:name="Light List" w:uiPriority="61"/>
-    <w:lsdException w:name="Light Grid" w:uiPriority="62"/>
-    <w:lsdException w:name="Medium Shading 1" w:uiPriority="63"/>
-    <w:lsdException w:name="Medium Shading 2" w:uiPriority="64"/>
-    <w:lsdException w:name="Medium List 1" w:uiPriority="65"/>
-    <w:lsdException w:name="Medium List 2" w:uiPriority="66"/>
-    <w:lsdException w:name="Medium Grid 1" w:uiPriority="67"/>
-    <w:lsdException w:name="Medium Grid 2" w:uiPriority="68"/>
-    <w:lsdException w:name="Medium Grid 3" w:uiPriority="69"/>
-    <w:lsdException w:name="Dark List" w:uiPriority="70"/>
-    <w:lsdException w:name="Colorful Shading" w:uiPriority="71"/>
-    <w:lsdException w:name="Colorful List" w:uiPriority="72"/>
-    <w:lsdException w:name="Colorful Grid" w:uiPriority="73"/>
-    <w:lsdException w:name="Light Shading Accent 1" w:uiPriority="60"/>
-    <w:lsdException w:name="Light List Accent 1" w:uiPriority="61"/>
-    <w:lsdException w:name="Light Grid Accent 1" w:uiPriority="62"/>
-    <w:lsdException w:name="Medium Shading 1 Accent 1" w:uiPriority="63"/>
-    <w:lsdException w:name="Medium Shading 2 Accent 1" w:uiPriority="64"/>
-    <w:lsdException w:name="Medium List 1 Accent 1" w:uiPriority="65"/>
-    <w:lsdException w:name="Revision" w:semiHidden="1"/>
-    <w:lsdException w:name="List Paragraph" w:uiPriority="34" w:qFormat="1"/>
-    <w:lsdException w:name="Quote" w:uiPriority="29" w:qFormat="1"/>
-    <w:lsdException w:name="Intense Quote" w:uiPriority="30" w:qFormat="1"/>
-    <w:lsdException w:name="Medium List 2 Accent 1" w:uiPriority="66"/>
-    <w:lsdException w:name="Medium Grid 1 Accent 1" w:uiPriority="67"/>
-    <w:lsdException w:name="Medium Grid 2 Accent 1" w:uiPriority="68"/>
-    <w:lsdException w:name="Medium Grid 3 Accent 1" w:uiPriority="69"/>
-    <w:lsdException w:name="Dark List Accent 1" w:uiPriority="70"/>
-    <w:lsdException w:name="Colorful Shading Accent 1" w:uiPriority="71"/>
-    <w:lsdException w:name="Colorful List Accent 1" w:uiPriority="72"/>
-    <w:lsdException w:name="Colorful Grid Accent 1" w:uiPriority="73"/>
-    <w:lsdException w:name="Light Shading Accent 2" w:uiPriority="60"/>
-    <w:lsdException w:name="Light List Accent 2" w:uiPriority="61"/>
-    <w:lsdException w:name="Light Grid Accent 2" w:uiPriority="62"/>
-    <w:lsdException w:name="Medium Shading 1 Accent 2" w:uiPriority="63"/>
-    <w:lsdException w:name="Medium Shading 2 Accent 2" w:uiPriority="64"/>
-    <w:lsdException w:name="Medium List 1 Accent 2" w:uiPriority="65"/>
-    <w:lsdException w:name="Medium List 2 Accent 2" w:uiPriority="66"/>
-    <w:lsdException w:name="Medium Grid 1 Accent 2" w:uiPriority="67"/>
-    <w:lsdException w:name="Medium Grid 2 Accent 2" w:uiPriority="68"/>
-    <w:lsdException w:name="Medium Grid 3 Accent 2" w:uiPriority="69"/>
-    <w:lsdException w:name="Dark List Accent 2" w:uiPriority="70"/>
-    <w:lsdException w:name="Colorful Shading Accent 2" w:uiPriority="71"/>
-    <w:lsdException w:name="Colorful List Accent 2" w:uiPriority="72"/>
-    <w:lsdException w:name="Colorful Grid Accent 2" w:uiPriority="73"/>
-    <w:lsdException w:name="Light Shading Accent 3" w:uiPriority="60"/>
-    <w:lsdException w:name="Light List Accent 3" w:uiPriority="61"/>
-    <w:lsdException w:name="Light Grid Accent 3" w:uiPriority="62"/>
-    <w:lsdException w:name="Medium Shading 1 Accent 3" w:uiPriority="63"/>
-    <w:lsdException w:name="Medium Shading 2 Accent 3" w:uiPriority="64"/>
-    <w:lsdException w:name="Medium List 1 Accent 3" w:uiPriority="65"/>
-    <w:lsdException w:name="Medium List 2 Accent 3" w:uiPriority="66"/>
-    <w:lsdException w:name="Medium Grid 1 Accent 3" w:uiPriority="67"/>
-    <w:lsdException w:name="Medium Grid 2 Accent 3" w:uiPriority="68"/>
-    <w:lsdException w:name="Medium Grid 3 Accent 3" w:uiPriority="69"/>
-    <w:lsdException w:name="Dark List Accent 3" w:uiPriority="70"/>
-    <w:lsdException w:name="Colorful Shading Accent 3" w:uiPriority="71"/>
-    <w:lsdException w:name="Colorful List Accent 3" w:uiPriority="72"/>
-    <w:lsdException w:name="Colorful Grid Accent 3" w:uiPriority="73"/>
-    <w:lsdException w:name="Light Shading Accent 4" w:uiPriority="60"/>
-    <w:lsdException w:name="Light List Accent 4" w:uiPriority="61"/>
-    <w:lsdException w:name="Light Grid Accent 4" w:uiPriority="62"/>
-    <w:lsdException w:name="Medium Shading 1 Accent 4" w:uiPriority="63"/>
-    <w:lsdException w:name="Medium Shading 2 Accent 4" w:uiPriority="64"/>
-    <w:lsdException w:name="Medium List 1 Accent 4" w:uiPriority="65"/>
-    <w:lsdException w:name="Medium List 2 Accent 4" w:uiPriority="66"/>
-    <w:lsdException w:name="Medium Grid 1 Accent 4" w:uiPriority="67"/>
-    <w:lsdException w:name="Medium Grid 2 Accent 4" w:uiPriority="68"/>
-    <w:lsdException w:name="Medium Grid 3 Accent 4" w:uiPriority="69"/>
-    <w:lsdException w:name="Dark List Accent 4" w:uiPriority="70"/>
-    <w:lsdException w:name="Colorful Shading Accent 4" w:uiPriority="71"/>
-    <w:lsdException w:name="Colorful List Accent 4" w:uiPriority="72"/>
-    <w:lsdException w:name="Colorful Grid Accent 4" w:uiPriority="73"/>
-    <w:lsdException w:name="Light Shading Accent 5" w:uiPriority="60"/>
-    <w:lsdException w:name="Light List Accent 5" w:uiPriority="61"/>
-    <w:lsdException w:name="Light Grid Accent 5" w:uiPriority="62"/>
-    <w:lsdException w:name="Medium Shading 1 Accent 5" w:uiPriority="63"/>
-    <w:lsdException w:name="Medium Shading 2 Accent 5" w:uiPriority="64"/>
-    <w:lsdException w:name="Medium List 1 Accent 5" w:uiPriority="65"/>
-    <w:lsdException w:name="Medium List 2 Accent 5" w:uiPriority="66"/>
-    <w:lsdException w:name="Medium Grid 1 Accent 5" w:uiPriority="67"/>
-    <w:lsdException w:name="Medium Grid 2 Accent 5" w:uiPriority="68"/>
-    <w:lsdException w:name="Medium Grid 3 Accent 5" w:uiPriority="69"/>
-    <w:lsdException w:name="Dark List Accent 5" w:uiPriority="70"/>
-    <w:lsdException w:name="Colorful Shading Accent 5" w:uiPriority="71"/>
-    <w:lsdException w:name="Colorful List Accent 5" w:uiPriority="72"/>
-    <w:lsdException w:name="Colorful Grid Accent 5" w:uiPriority="73"/>
-    <w:lsdException w:name="Light Shading Accent 6" w:uiPriority="60"/>
-    <w:lsdException w:name="Light List Accent 6" w:uiPriority="61"/>
-    <w:lsdException w:name="Light Grid Accent 6" w:uiPriority="62"/>
-    <w:lsdException w:name="Medium Shading 1 Accent 6" w:uiPriority="63"/>
-    <w:lsdException w:name="Medium Shading 2 Accent 6" w:uiPriority="64"/>
-    <w:lsdException w:name="Medium List 1 Accent 6" w:uiPriority="65"/>
-    <w:lsdException w:name="Medium List 2 Accent 6" w:uiPriority="66"/>
-    <w:lsdException w:name="Medium Grid 1 Accent 6" w:uiPriority="67"/>
-    <w:lsdException w:name="Medium Grid 2 Accent 6" w:uiPriority="68"/>
-    <w:lsdException w:name="Medium Grid 3 Accent 6" w:uiPriority="69"/>
-    <w:lsdException w:name="Dark List Accent 6" w:uiPriority="70"/>
-    <w:lsdException w:name="Colorful Shading Accent 6" w:uiPriority="71"/>
-    <w:lsdException w:name="Colorful List Accent 6" w:uiPriority="72"/>
-    <w:lsdException w:name="Colorful Grid Accent 6" w:uiPriority="73"/>
-    <w:lsdException w:name="Subtle Emphasis" w:uiPriority="19" w:qFormat="1"/>
-    <w:lsdException w:name="Intense Emphasis" w:uiPriority="21" w:qFormat="1"/>
-    <w:lsdException w:name="Subtle Reference" w:uiPriority="31" w:qFormat="1"/>
-    <w:lsdException w:name="Intense Reference" w:uiPriority="32" w:qFormat="1"/>
-    <w:lsdException w:name="Book Title" w:uiPriority="33" w:qFormat="1"/>
-    <w:lsdException w:name="Bibliography" w:semiHidden="1" w:uiPriority="37" w:unhideWhenUsed="1"/>
-    <w:lsdException w:name="TOC Heading" w:semiHidden="1" w:uiPriority="39" w:unhideWhenUsed="1" w:qFormat="1"/>
-    <w:lsdException w:name="Plain Table 1" w:uiPriority="41"/>
-    <w:lsdException w:name="Plain Table 2" w:uiPriority="42"/>
-    <w:lsdException w:name="Plain Table 3" w:uiPriority="43"/>
-    <w:lsdException w:name="Plain Table 4" w:uiPriority="44"/>
-    <w:lsdException w:name="Plain Table 5" w:uiPriority="45"/>
-    <w:lsdException w:name="Grid Table Light" w:uiPriority="40"/>
-    <w:lsdException w:name="Grid Table 1 Light" w:uiPriority="46"/>
-    <w:lsdException w:name="Grid Table 2" w:uiPriority="47"/>
-    <w:lsdException w:name="Grid Table 3" w:uiPriority="48"/>
-    <w:lsdException w:name="Grid Table 4" w:uiPriority="49"/>
-    <w:lsdException w:name="Grid Table 5 Dark" w:uiPriority="50"/>
-    <w:lsdException w:name="Grid Table 6 Colorful" w:uiPriority="51"/>
-    <w:lsdException w:name="Grid Table 7 Colorful" w:uiPriority="52"/>
-    <w:lsdException w:name="Grid Table 1 Light Accent 1" w:uiPriority="46"/>
-    <w:lsdException w:name="Grid Table 2 Accent 1" w:uiPriority="47"/>
-    <w:lsdException w:name="Grid Table 3 Accent 1" w:uiPriority="48"/>
-    <w:lsdException w:name="Grid Table 4 Accent 1" w:uiPriority="49"/>
-    <w:lsdException w:name="Grid Table 5 Dark Accent 1" w:uiPriority="50"/>
-    <w:lsdException w:name="Grid Table 6 Colorful Accent 1" w:uiPriority="51"/>
-    <w:lsdException w:name="Grid Table 7 Colorful Accent 1" w:uiPriority="52"/>
-    <w:lsdException w:name="Grid Table 1 Light Accent 2" w:uiPriority="46"/>
-    <w:lsdException w:name="Grid Table 2 Accent 2" w:uiPriority="47"/>
-    <w:lsdException w:name="Grid Table 3 Accent 2" w:uiPriority="48"/>
-    <w:lsdException w:name="Grid Table 4 Accent 2" w:uiPriority="49"/>
-    <w:lsdException w:name="Grid Table 5 Dark Accent 2" w:uiPriority="50"/>
-    <w:lsdException w:name="Grid Table 6 Colorful Accent 2" w:uiPriority="51"/>
-    <w:lsdException w:name="Grid Table 7 Colorful Accent 2" w:uiPriority="52"/>
-    <w:lsdException w:name="Grid Table 1 Light Accent 3" w:uiPriority="46"/>
-    <w:lsdException w:name="Grid Table 2 Accent 3" w:uiPriority="47"/>
-    <w:lsdException w:name="Grid Table 3 Accent 3" w:uiPriority="48"/>
-    <w:lsdException w:name="Grid Table 4 Accent 3" w:uiPriority="49"/>
-    <w:lsdException w:name="Grid Table 5 Dark Accent 3" w:uiPriority="50"/>
-    <w:lsdException w:name="Grid Table 6 Colorful Accent 3" w:uiPriority="51"/>
-    <w:lsdException w:name="Grid Table 7 Colorful Accent 3" w:uiPriority="52"/>
-    <w:lsdException w:name="Grid Table 1 Light Accent 4" w:uiPriority="46"/>
-    <w:lsdException w:name="Grid Table 2 Accent 4" w:uiPriority="47"/>
-    <w:lsdException w:name="Grid Table 3 Accent 4" w:uiPriority="48"/>
-    <w:lsdException w:name="Grid Table 4 Accent 4" w:uiPriority="49"/>
-    <w:lsdException w:name="Grid Table 5 Dark Accent 4" w:uiPriority="50"/>
-    <w:lsdException w:name="Grid Table 6 Colorful Accent 4" w:uiPriority="51"/>
-    <w:lsdException w:name="Grid Table 7 Colorful Accent 4" w:uiPriority="52"/>
-    <w:lsdException w:name="Grid Table 1 Light Accent 5" w:uiPriority="46"/>
-    <w:lsdException w:name="Grid Table 2 Accent 5" w:uiPriority="47"/>
-    <w:lsdException w:name="Grid Table 3 Accent 5" w:uiPriority="48"/>
-    <w:lsdException w:name="Grid Table 4 Accent 5" w:uiPriority="49"/>
-    <w:lsdException w:name="Grid Table 5 Dark Accent 5" w:uiPriority="50"/>
-    <w:lsdException w:name="Grid Table 6 Colorful Accent 5" w:uiPriority="51"/>
-    <w:lsdException w:name="Grid Table 7 Colorful Accent 5" w:uiPriority="52"/>
-    <w:lsdException w:name="Grid Table 1 Light Accent 6" w:uiPriority="46"/>
-    <w:lsdException w:name="Grid Table 2 Accent 6" w:uiPriority="47"/>
-    <w:lsdException w:name="Grid Table 3 Accent 6" w:uiPriority="48"/>
-    <w:lsdException w:name="Grid Table 4 Accent 6" w:uiPriority="49"/>
-    <w:lsdException w:name="Grid Table 5 Dark Accent 6" w:uiPriority="50"/>
-    <w:lsdException w:name="Grid Table 6 Colorful Accent 6" w:uiPriority="51"/>
-    <w:lsdException w:name="Grid Table 7 Colorful Accent 6" w:uiPriority="52"/>
-    <w:lsdException w:name="List Table 1 Light" w:uiPriority="46"/>
-    <w:lsdException w:name="List Table 2" w:uiPriority="47"/>
-    <w:lsdException w:name="List Table 3" w:uiPriority="48"/>
-    <w:lsdException w:name="List Table 4" w:uiPriority="49"/>
-    <w:lsdException w:name="List Table 5 Dark" w:uiPriority="50"/>
-    <w:lsdException w:name="List Table 6 Colorful" w:uiPriority="51"/>
-    <w:lsdException w:name="List Table 7 Colorful" w:uiPriority="52"/>
-    <w:lsdException w:name="List Table 1 Light Accent 1" w:uiPriority="46"/>
-    <w:lsdException w:name="List Table 2 Accent 1" w:uiPriority="47"/>
-    <w:lsdException w:name="List Table 3 Accent 1" w:uiPriority="48"/>
-    <w:lsdException w:name="List Table 4 Accent 1" w:uiPriority="49"/>
-    <w:lsdException w:name="List Table 5 Dark Accent 1" w:uiPriority="50"/>
-    <w:lsdException w:name="List Table 6 Colorful Accent 1" w:uiPriority="51"/>
-    <w:lsdException w:name="List Table 7 Colorful Accent 1" w:uiPriority="52"/>
-    <w:lsdException w:name="List Table 1 Light Accent 2" w:uiPriority="46"/>
-    <w:lsdException w:name="List Table 2 Accent 2" w:uiPriority="47"/>
-    <w:lsdException w:name="List Table 3 Accent 2" w:uiPriority="48"/>
-    <w:lsdException w:name="List Table 4 Accent 2" w:uiPriority="49"/>
-    <w:lsdException w:name="List Table 5 Dark Accent 2" w:uiPriority="50"/>
-    <w:lsdException w:name="List Table 6 Colorful Accent 2" w:uiPriority="51"/>
-    <w:lsdException w:name="List Table 7 Colorful Accent 2" w:uiPriority="52"/>
-    <w:lsdException w:name="List Table 1 Light Accent 3" w:uiPriority="46"/>
-    <w:lsdException w:name="List Table 2 Accent 3" w:uiPriority="47"/>
-    <w:lsdException w:name="List Table 3 Accent 3" w:uiPriority="48"/>
-    <w:lsdException w:name="List Table 4 Accent 3" w:uiPriority="49"/>
-    <w:lsdException w:name="List Table 5 Dark Accent 3" w:uiPriority="50"/>
-    <w:lsdException w:name="List Table 6 Colorful Accent 3" w:uiPriority="51"/>
-    <w:lsdException w:name="List Table 7 Colorful Accent 3" w:uiPriority="52"/>
-    <w:lsdException w:name="List Table 1 Light Accent 4" w:uiPriority="46"/>
-    <w:lsdException w:name="List Table 2 Accent 4" w:uiPriority="47"/>
-    <w:lsdException w:name="List Table 3 Accent 4" w:uiPriority="48"/>
-    <w:lsdException w:name="List Table 4 Accent 4" w:uiPriority="49"/>
-    <w:lsdException w:name="List Table 5 Dark Accent 4" w:uiPriority="50"/>
-    <w:lsdException w:name="List Table 6 Colorful Accent 4" w:uiPriority="51"/>
-    <w:lsdException w:name="List Table 7 Colorful Accent 4" w:uiPriority="52"/>
-    <w:lsdException w:name="List Table 1 Light Accent 5" w:uiPriority="46"/>
-    <w:lsdException w:name="List Table 2 Accent 5" w:uiPriority="47"/>
-    <w:lsdException w:name="List Table 3 Accent 5" w:uiPriority="48"/>
-    <w:lsdException w:name="List Table 4 Accent 5" w:uiPriority="49"/>
-    <w:lsdException w:name="List Table 5 Dark Accent 5" w:uiPriority="50"/>
-    <w:lsdException w:name="List Table 6 Colorful Accent 5" w:uiPriority="51"/>
-    <w:lsdException w:name="List Table 7 Colorful Accent 5" w:uiPriority="52"/>
-    <w:lsdException w:name="List Table 1 Light Accent 6" w:uiPriority="46"/>
-    <w:lsdException w:name="List Table 2 Accent 6" w:uiPriority="47"/>
-    <w:lsdException w:name="List Table 3 Accent 6" w:uiPriority="48"/>
-    <w:lsdException w:name="List Table 4 Accent 6" w:uiPriority="49"/>
-    <w:lsdException w:name="List Table 5 Dark Accent 6" w:uiPriority="50"/>
-    <w:lsdException w:name="List Table 6 Colorful Accent 6" w:uiPriority="51"/>
-    <w:lsdException w:name="List Table 7 Colorful Accent 6" w:uiPriority="52"/>
-    <w:lsdException w:name="Mention" w:semiHidden="1" w:unhideWhenUsed="1"/>
-    <w:lsdException w:name="Smart Hyperlink" w:semiHidden="1" w:unhideWhenUsed="1"/>
-    <w:lsdException w:name="Hashtag" w:semiHidden="1" w:unhideWhenUsed="1"/>
-    <w:lsdException w:name="Unresolved Mention" w:semiHidden="1" w:unhideWhenUsed="1"/>
-    <w:lsdException w:name="Smart Link" w:semiHidden="1" w:unhideWhenUsed="1"/>
+  <w:latentStyles w:defLockedState="0" w:defUIPriority="99" w:defSemiHidden="1" w:defUnhideWhenUsed="1" w:defQFormat="0" w:count="267">
+    <w:lsdException w:name="Normal" w:semiHidden="0" w:uiPriority="0" w:unhideWhenUsed="0" w:qFormat="1"/>
+    <w:lsdException w:name="heading 1" w:semiHidden="0" w:uiPriority="9" w:unhideWhenUsed="0" w:qFormat="1"/>
+    <w:lsdException w:name="heading 2" w:uiPriority="9" w:qFormat="1"/>
+    <w:lsdException w:name="heading 3" w:uiPriority="9" w:qFormat="1"/>
+    <w:lsdException w:name="heading 4" w:uiPriority="9" w:qFormat="1"/>
+    <w:lsdException w:name="heading 5" w:uiPriority="9" w:qFormat="1"/>
+    <w:lsdException w:name="heading 6" w:uiPriority="9" w:qFormat="1"/>
+    <w:lsdException w:name="heading 7" w:uiPriority="9" w:qFormat="1"/>
+    <w:lsdException w:name="heading 8" w:uiPriority="9" w:qFormat="1"/>
+    <w:lsdException w:name="heading 9" w:uiPriority="9" w:qFormat="1"/>
+    <w:lsdException w:name="toc 1" w:uiPriority="39"/>
+    <w:lsdException w:name="toc 2" w:uiPriority="39"/>
+    <w:lsdException w:name="toc 3" w:uiPriority="39"/>
+    <w:lsdException w:name="toc 4" w:uiPriority="39"/>
+    <w:lsdException w:name="toc 5" w:uiPriority="39"/>
+    <w:lsdException w:name="toc 6" w:uiPriority="39"/>
+    <w:lsdException w:name="toc 7" w:uiPriority="39"/>
+    <w:lsdException w:name="toc 8" w:uiPriority="39"/>
+    <w:lsdException w:name="toc 9" w:uiPriority="39"/>
+    <w:lsdException w:name="caption" w:uiPriority="35" w:qFormat="1"/>
+    <w:lsdException w:name="Title" w:semiHidden="0" w:uiPriority="10" w:unhideWhenUsed="0" w:qFormat="1"/>
+    <w:lsdException w:name="Default Paragraph Font" w:uiPriority="1"/>
+    <w:lsdException w:name="Subtitle" w:semiHidden="0" w:uiPriority="11" w:unhideWhenUsed="0" w:qFormat="1"/>
+    <w:lsdException w:name="Strong" w:semiHidden="0" w:uiPriority="22" w:unhideWhenUsed="0" w:qFormat="1"/>
+    <w:lsdException w:name="Emphasis" w:semiHidden="0" w:uiPriority="20" w:unhideWhenUsed="0" w:qFormat="1"/>
+    <w:lsdException w:name="Table Grid" w:semiHidden="0" w:uiPriority="59" w:unhideWhenUsed="0"/>
+    <w:lsdException w:name="Placeholder Text" w:unhideWhenUsed="0"/>
+    <w:lsdException w:name="No Spacing" w:semiHidden="0" w:uiPriority="1" w:unhideWhenUsed="0" w:qFormat="1"/>
+    <w:lsdException w:name="Light Shading" w:semiHidden="0" w:uiPriority="60" w:unhideWhenUsed="0"/>
+    <w:lsdException w:name="Light List" w:semiHidden="0" w:uiPriority="61" w:unhideWhenUsed="0"/>
+    <w:lsdException w:name="Light Grid" w:semiHidden="0" w:uiPriority="62" w:unhideWhenUsed="0"/>
+    <w:lsdException w:name="Medium Shading 1" w:semiHidden="0" w:uiPriority="63" w:unhideWhenUsed="0"/>
+    <w:lsdException w:name="Medium Shading 2" w:semiHidden="0" w:uiPriority="64" w:unhideWhenUsed="0"/>
+    <w:lsdException w:name="Medium List 1" w:semiHidden="0" w:uiPriority="65" w:unhideWhenUsed="0"/>
+    <w:lsdException w:name="Medium List 2" w:semiHidden="0" w:uiPriority="66" w:unhideWhenUsed="0"/>
+    <w:lsdException w:name="Medium Grid 1" w:semiHidden="0" w:uiPriority="67" w:unhideWhenUsed="0"/>
+    <w:lsdException w:name="Medium Grid 2" w:semiHidden="0" w:uiPriority="68" w:unhideWhenUsed="0"/>
+    <w:lsdException w:name="Medium Grid 3" w:semiHidden="0" w:uiPriority="69" w:unhideWhenUsed="0"/>
+    <w:lsdException w:name="Dark List" w:semiHidden="0" w:uiPriority="70" w:unhideWhenUsed="0"/>
+    <w:lsdException w:name="Colorful Shading" w:semiHidden="0" w:uiPriority="71" w:unhideWhenUsed="0"/>
+    <w:lsdException w:name="Colorful List" w:semiHidden="0" w:uiPriority="72" w:unhideWhenUsed="0"/>
+    <w:lsdException w:name="Colorful Grid" w:semiHidden="0" w:uiPriority="73" w:unhideWhenUsed="0"/>
+    <w:lsdException w:name="Light Shading Accent 1" w:semiHidden="0" w:uiPriority="60" w:unhideWhenUsed="0"/>
+    <w:lsdException w:name="Light List Accent 1" w:semiHidden="0" w:uiPriority="61" w:unhideWhenUsed="0"/>
+    <w:lsdException w:name="Light Grid Accent 1" w:semiHidden="0" w:uiPriority="62" w:unhideWhenUsed="0"/>
+    <w:lsdException w:name="Medium Shading 1 Accent 1" w:semiHidden="0" w:uiPriority="63" w:unhideWhenUsed="0"/>
+    <w:lsdException w:name="Medium Shading 2 Accent 1" w:semiHidden="0" w:uiPriority="64" w:unhideWhenUsed="0"/>
+    <w:lsdException w:name="Medium List 1 Accent 1" w:semiHidden="0" w:uiPriority="65" w:unhideWhenUsed="0"/>
+    <w:lsdException w:name="Revision" w:unhideWhenUsed="0"/>
+    <w:lsdException w:name="List Paragraph" w:semiHidden="0" w:uiPriority="34" w:unhideWhenUsed="0" w:qFormat="1"/>
+    <w:lsdException w:name="Quote" w:semiHidden="0" w:uiPriority="29" w:unhideWhenUsed="0" w:qFormat="1"/>
+    <w:lsdException w:name="Intense Quote" w:semiHidden="0" w:uiPriority="30" w:unhideWhenUsed="0" w:qFormat="1"/>
+    <w:lsdException w:name="Medium List 2 Accent 1" w:semiHidden="0" w:uiPriority="66" w:unhideWhenUsed="0"/>
+    <w:lsdException w:name="Medium Grid 1 Accent 1" w:semiHidden="0" w:uiPriority="67" w:unhideWhenUsed="0"/>
+    <w:lsdException w:name="Medium Grid 2 Accent 1" w:semiHidden="0" w:uiPriority="68" w:unhideWhenUsed="0"/>
+    <w:lsdException w:name="Medium Grid 3 Accent 1" w:semiHidden="0" w:uiPriority="69" w:unhideWhenUsed="0"/>
+    <w:lsdException w:name="Dark List Accent 1" w:semiHidden="0" w:uiPriority="70" w:unhideWhenUsed="0"/>
+    <w:lsdException w:name="Colorful Shading Accent 1" w:semiHidden="0" w:uiPriority="71" w:unhideWhenUsed="0"/>
+    <w:lsdException w:name="Colorful List Accent 1" w:semiHidden="0" w:uiPriority="72" w:unhideWhenUsed="0"/>
+    <w:lsdException w:name="Colorful Grid Accent 1" w:semiHidden="0" w:uiPriority="73" w:unhideWhenUsed="0"/>
+    <w:lsdException w:name="Light Shading Accent 2" w:semiHidden="0" w:uiPriority="60" w:unhideWhenUsed="0"/>
+    <w:lsdException w:name="Light List Accent 2" w:semiHidden="0" w:uiPriority="61" w:unhideWhenUsed="0"/>
+    <w:lsdException w:name="Light Grid Accent 2" w:semiHidden="0" w:uiPriority="62" w:unhideWhenUsed="0"/>
+    <w:lsdException w:name="Medium Shading 1 Accent 2" w:semiHidden="0" w:uiPriority="63" w:unhideWhenUsed="0"/>
+    <w:lsdException w:name="Medium Shading 2 Accent 2" w:semiHidden="0" w:uiPriority="64" w:unhideWhenUsed="0"/>
+    <w:lsdException w:name="Medium List 1 Accent 2" w:semiHidden="0" w:uiPriority="65" w:unhideWhenUsed="0"/>
+    <w:lsdException w:name="Medium List 2 Accent 2" w:semiHidden="0" w:uiPriority="66" w:unhideWhenUsed="0"/>
+    <w:lsdException w:name="Medium Grid 1 Accent 2" w:semiHidden="0" w:uiPriority="67" w:unhideWhenUsed="0"/>
+    <w:lsdException w:name="Medium Grid 2 Accent 2" w:semiHidden="0" w:uiPriority="68" w:unhideWhenUsed="0"/>
+    <w:lsdException w:name="Medium Grid 3 Accent 2" w:semiHidden="0" w:uiPriority="69" w:unhideWhenUsed="0"/>
+    <w:lsdException w:name="Dark List Accent 2" w:semiHidden="0" w:uiPriority="70" w:unhideWhenUsed="0"/>
+    <w:lsdException w:name="Colorful Shading Accent 2" w:semiHidden="0" w:uiPriority="71" w:unhideWhenUsed="0"/>
+    <w:lsdException w:name="Colorful List Accent 2" w:semiHidden="0" w:uiPriority="72" w:unhideWhenUsed="0"/>
+    <w:lsdException w:name="Colorful Grid Accent 2" w:semiHidden="0" w:uiPriority="73" w:unhideWhenUsed="0"/>
+    <w:lsdException w:name="Light Shading Accent 3" w:semiHidden="0" w:uiPriority="60" w:unhideWhenUsed="0"/>
+    <w:lsdException w:name="Light List Accent 3" w:semiHidden="0" w:uiPriority="61" w:unhideWhenUsed="0"/>
+    <w:lsdException w:name="Light Grid Accent 3" w:semiHidden="0" w:uiPriority="62" w:unhideWhenUsed="0"/>
+    <w:lsdException w:name="Medium Shading 1 Accent 3" w:semiHidden="0" w:uiPriority="63" w:unhideWhenUsed="0"/>
+    <w:lsdException w:name="Medium Shading 2 Accent 3" w:semiHidden="0" w:uiPriority="64" w:unhideWhenUsed="0"/>
+    <w:lsdException w:name="Medium List 1 Accent 3" w:semiHidden="0" w:uiPriority="65" w:unhideWhenUsed="0"/>
+    <w:lsdException w:name="Medium List 2 Accent 3" w:semiHidden="0" w:uiPriority="66" w:unhideWhenUsed="0"/>
+    <w:lsdException w:name="Medium Grid 1 Accent 3" w:semiHidden="0" w:uiPriority="67" w:unhideWhenUsed="0"/>
+    <w:lsdException w:name="Medium Grid 2 Accent 3" w:semiHidden="0" w:uiPriority="68" w:unhideWhenUsed="0"/>
+    <w:lsdException w:name="Medium Grid 3 Accent 3" w:semiHidden="0" w:uiPriority="69" w:unhideWhenUsed="0"/>
+    <w:lsdException w:name="Dark List Accent 3" w:semiHidden="0" w:uiPriority="70" w:unhideWhenUsed="0"/>
+    <w:lsdException w:name="Colorful Shading Accent 3" w:semiHidden="0" w:uiPriority="71" w:unhideWhenUsed="0"/>
+    <w:lsdException w:name="Colorful List Accent 3" w:semiHidden="0" w:uiPriority="72" w:unhideWhenUsed="0"/>
+    <w:lsdException w:name="Colorful Grid Accent 3" w:semiHidden="0" w:uiPriority="73" w:unhideWhenUsed="0"/>
+    <w:lsdException w:name="Light Shading Accent 4" w:semiHidden="0" w:uiPriority="60" w:unhideWhenUsed="0"/>
+    <w:lsdException w:name="Light List Accent 4" w:semiHidden="0" w:uiPriority="61" w:unhideWhenUsed="0"/>
+    <w:lsdException w:name="Light Grid Accent 4" w:semiHidden="0" w:uiPriority="62" w:unhideWhenUsed="0"/>
+    <w:lsdException w:name="Medium Shading 1 Accent 4" w:semiHidden="0" w:uiPriority="63" w:unhideWhenUsed="0"/>
+    <w:lsdException w:name="Medium Shading 2 Accent 4" w:semiHidden="0" w:uiPriority="64" w:unhideWhenUsed="0"/>
+    <w:lsdException w:name="Medium List 1 Accent 4" w:semiHidden="0" w:uiPriority="65" w:unhideWhenUsed="0"/>
+    <w:lsdException w:name="Medium List 2 Accent 4" w:semiHidden="0" w:uiPriority="66" w:unhideWhenUsed="0"/>
+    <w:lsdException w:name="Medium Grid 1 Accent 4" w:semiHidden="0" w:uiPriority="67" w:unhideWhenUsed="0"/>
+    <w:lsdException w:name="Medium Grid 2 Accent 4" w:semiHidden="0" w:uiPriority="68" w:unhideWhenUsed="0"/>
+    <w:lsdException w:name="Medium Grid 3 Accent 4" w:semiHidden="0" w:uiPriority="69" w:unhideWhenUsed="0"/>
+    <w:lsdException w:name="Dark List Accent 4" w:semiHidden="0" w:uiPriority="70" w:unhideWhenUsed="0"/>
+    <w:lsdException w:name="Colorful Shading Accent 4" w:semiHidden="0" w:uiPriority="71" w:unhideWhenUsed="0"/>
+    <w:lsdException w:name="Colorful List Accent 4" w:semiHidden="0" w:uiPriority="72" w:unhideWhenUsed="0"/>
+    <w:lsdException w:name="Colorful Grid Accent 4" w:semiHidden="0" w:uiPriority="73" w:unhideWhenUsed="0"/>
+    <w:lsdException w:name="Light Shading Accent 5" w:semiHidden="0" w:uiPriority="60" w:unhideWhenUsed="0"/>
+    <w:lsdException w:name="Light List Accent 5" w:semiHidden="0" w:uiPriority="61" w:unhideWhenUsed="0"/>
+    <w:lsdException w:name="Light Grid Accent 5" w:semiHidden="0" w:uiPriority="62" w:unhideWhenUsed="0"/>
+    <w:lsdException w:name="Medium Shading 1 Accent 5" w:semiHidden="0" w:uiPriority="63" w:unhideWhenUsed="0"/>
+    <w:lsdException w:name="Medium Shading 2 Accent 5" w:semiHidden="0" w:uiPriority="64" w:unhideWhenUsed="0"/>
+    <w:lsdException w:name="Medium List 1 Accent 5" w:semiHidden="0" w:uiPriority="65" w:unhideWhenUsed="0"/>
+    <w:lsdException w:name="Medium List 2 Accent 5" w:semiHidden="0" w:uiPriority="66" w:unhideWhenUsed="0"/>
+    <w:lsdException w:name="Medium Grid 1 Accent 5" w:semiHidden="0" w:uiPriority="67" w:unhideWhenUsed="0"/>
+    <w:lsdException w:name="Medium Grid 2 Accent 5" w:semiHidden="0" w:uiPriority="68" w:unhideWhenUsed="0"/>
+    <w:lsdException w:name="Medium Grid 3 Accent 5" w:semiHidden="0" w:uiPriority="69" w:unhideWhenUsed="0"/>
+    <w:lsdException w:name="Dark List Accent 5" w:semiHidden="0" w:uiPriority="70" w:unhideWhenUsed="0"/>
+    <w:lsdException w:name="Colorful Shading Accent 5" w:semiHidden="0" w:uiPriority="71" w:unhideWhenUsed="0"/>
+    <w:lsdException w:name="Colorful List Accent 5" w:semiHidden="0" w:uiPriority="72" w:unhideWhenUsed="0"/>
+    <w:lsdException w:name="Colorful Grid Accent 5" w:semiHidden="0" w:uiPriority="73" w:unhideWhenUsed="0"/>
+    <w:lsdException w:name="Light Shading Accent 6" w:semiHidden="0" w:uiPriority="60" w:unhideWhenUsed="0"/>
+    <w:lsdException w:name="Light List Accent 6" w:semiHidden="0" w:uiPriority="61" w:unhideWhenUsed="0"/>
+    <w:lsdException w:name="Light Grid Accent 6" w:semiHidden="0" w:uiPriority="62" w:unhideWhenUsed="0"/>
+    <w:lsdException w:name="Medium Shading 1 Accent 6" w:semiHidden="0" w:uiPriority="63" w:unhideWhenUsed="0"/>
+    <w:lsdException w:name="Medium Shading 2 Accent 6" w:semiHidden="0" w:uiPriority="64" w:unhideWhenUsed="0"/>
+    <w:lsdException w:name="Medium List 1 Accent 6" w:semiHidden="0" w:uiPriority="65" w:unhideWhenUsed="0"/>
+    <w:lsdException w:name="Medium List 2 Accent 6" w:semiHidden="0" w:uiPriority="66" w:unhideWhenUsed="0"/>
+    <w:lsdException w:name="Medium Grid 1 Accent 6" w:semiHidden="0" w:uiPriority="67" w:unhideWhenUsed="0"/>
+    <w:lsdException w:name="Medium Grid 2 Accent 6" w:semiHidden="0" w:uiPriority="68" w:unhideWhenUsed="0"/>
+    <w:lsdException w:name="Medium Grid 3 Accent 6" w:semiHidden="0" w:uiPriority="69" w:unhideWhenUsed="0"/>
+    <w:lsdException w:name="Dark List Accent 6" w:semiHidden="0" w:uiPriority="70" w:unhideWhenUsed="0"/>
+    <w:lsdException w:name="Colorful Shading Accent 6" w:semiHidden="0" w:uiPriority="71" w:unhideWhenUsed="0"/>
+    <w:lsdException w:name="Colorful List Accent 6" w:semiHidden="0" w:uiPriority="72" w:unhideWhenUsed="0"/>
+    <w:lsdException w:name="Colorful Grid Accent 6" w:semiHidden="0" w:uiPriority="73" w:unhideWhenUsed="0"/>
+    <w:lsdException w:name="Subtle Emphasis" w:semiHidden="0" w:uiPriority="19" w:unhideWhenUsed="0" w:qFormat="1"/>
+    <w:lsdException w:name="Intense Emphasis" w:semiHidden="0" w:uiPriority="21" w:unhideWhenUsed="0" w:qFormat="1"/>
+    <w:lsdException w:name="Subtle Reference" w:semiHidden="0" w:uiPriority="31" w:unhideWhenUsed="0" w:qFormat="1"/>
+    <w:lsdException w:name="Intense Reference" w:semiHidden="0" w:uiPriority="32" w:unhideWhenUsed="0" w:qFormat="1"/>
+    <w:lsdException w:name="Book Title" w:semiHidden="0" w:uiPriority="33" w:unhideWhenUsed="0" w:qFormat="1"/>
+    <w:lsdException w:name="Bibliography" w:uiPriority="37"/>
+    <w:lsdException w:name="TOC Heading" w:uiPriority="39" w:qFormat="1"/>
   </w:latentStyles>
   <w:style w:type="paragraph" w:default="1" w:styleId="Normal">
     <w:name w:val="Normal"/>
@@ -2200,13 +2385,13 @@
       <w:rFonts w:ascii="Lucida Sans" w:eastAsia="Lucida Sans" w:hAnsi="Lucida Sans" w:cs="Lucida Sans"/>
     </w:rPr>
   </w:style>
-  <w:style w:type="character" w:default="1" w:styleId="Fuentedeprrafopredeter">
+  <w:style w:type="character" w:default="1" w:styleId="DefaultParagraphFont">
     <w:name w:val="Default Paragraph Font"/>
     <w:uiPriority w:val="1"/>
     <w:semiHidden/>
     <w:unhideWhenUsed/>
   </w:style>
-  <w:style w:type="table" w:default="1" w:styleId="Tablanormal">
+  <w:style w:type="table" w:default="1" w:styleId="TableNormal">
     <w:name w:val="Normal Table"/>
     <w:uiPriority w:val="99"/>
     <w:semiHidden/>
@@ -2221,14 +2406,14 @@
       </w:tblCellMar>
     </w:tblPr>
   </w:style>
-  <w:style w:type="numbering" w:default="1" w:styleId="Sinlista">
+  <w:style w:type="numbering" w:default="1" w:styleId="NoList">
     <w:name w:val="No List"/>
     <w:uiPriority w:val="99"/>
     <w:semiHidden/>
     <w:unhideWhenUsed/>
   </w:style>
-  <w:style w:type="table" w:customStyle="1" w:styleId="TableNormal">
-    <w:name w:val="Table Normal"/>
+  <w:style w:type="table" w:customStyle="1" w:styleId="TableNormal1">
+    <w:name w:val="Table Normal1"/>
     <w:uiPriority w:val="2"/>
     <w:semiHidden/>
     <w:unhideWhenUsed/>
@@ -2243,7 +2428,7 @@
       </w:tblCellMar>
     </w:tblPr>
   </w:style>
-  <w:style w:type="paragraph" w:styleId="Textoindependiente">
+  <w:style w:type="paragraph" w:styleId="BodyText">
     <w:name w:val="Body Text"/>
     <w:basedOn w:val="Normal"/>
     <w:uiPriority w:val="1"/>
@@ -2253,7 +2438,7 @@
       <w:szCs w:val="14"/>
     </w:rPr>
   </w:style>
-  <w:style w:type="paragraph" w:styleId="Prrafodelista">
+  <w:style w:type="paragraph" w:styleId="ListParagraph">
     <w:name w:val="List Paragraph"/>
     <w:basedOn w:val="Normal"/>
     <w:uiPriority w:val="1"/>
@@ -2265,12 +2450,13 @@
     <w:uiPriority w:val="1"/>
     <w:qFormat/>
   </w:style>
-  <w:style w:type="table" w:styleId="Tablaconcuadrcula">
+  <w:style w:type="table" w:styleId="TableGrid">
     <w:name w:val="Table Grid"/>
-    <w:basedOn w:val="Tablanormal"/>
+    <w:basedOn w:val="TableNormal"/>
     <w:uiPriority w:val="59"/>
     <w:rsid w:val="008D0732"/>
     <w:tblPr>
+      <w:tblInd w:w="0" w:type="dxa"/>
       <w:tblBorders>
         <w:top w:val="single" w:sz="4" w:space="0" w:color="auto"/>
         <w:left w:val="single" w:sz="4" w:space="0" w:color="auto"/>
@@ -2279,7 +2465,324 @@
         <w:insideH w:val="single" w:sz="4" w:space="0" w:color="auto"/>
         <w:insideV w:val="single" w:sz="4" w:space="0" w:color="auto"/>
       </w:tblBorders>
+      <w:tblCellMar>
+        <w:top w:w="0" w:type="dxa"/>
+        <w:left w:w="108" w:type="dxa"/>
+        <w:bottom w:w="0" w:type="dxa"/>
+        <w:right w:w="108" w:type="dxa"/>
+      </w:tblCellMar>
     </w:tblPr>
+  </w:style>
+  <w:style w:type="paragraph" w:styleId="BalloonText">
+    <w:name w:val="Balloon Text"/>
+    <w:basedOn w:val="Normal"/>
+    <w:link w:val="BalloonTextChar"/>
+    <w:uiPriority w:val="99"/>
+    <w:semiHidden/>
+    <w:unhideWhenUsed/>
+    <w:rsid w:val="00581310"/>
+    <w:rPr>
+      <w:rFonts w:ascii="Tahoma" w:hAnsi="Tahoma" w:cs="Tahoma"/>
+      <w:sz w:val="16"/>
+      <w:szCs w:val="16"/>
+    </w:rPr>
+  </w:style>
+  <w:style w:type="character" w:customStyle="1" w:styleId="BalloonTextChar">
+    <w:name w:val="Balloon Text Char"/>
+    <w:basedOn w:val="DefaultParagraphFont"/>
+    <w:link w:val="BalloonText"/>
+    <w:uiPriority w:val="99"/>
+    <w:semiHidden/>
+    <w:rsid w:val="00581310"/>
+    <w:rPr>
+      <w:rFonts w:ascii="Tahoma" w:eastAsia="Lucida Sans" w:hAnsi="Tahoma" w:cs="Tahoma"/>
+      <w:sz w:val="16"/>
+      <w:szCs w:val="16"/>
+    </w:rPr>
+  </w:style>
+</w:styles>
+</file>
+
+<file path=word/stylesWithEffects.xml><?xml version="1.0" encoding="utf-8"?>
+<w:styles xmlns:wpc="http://schemas.microsoft.com/office/word/2010/wordprocessingCanvas" xmlns:mc="http://schemas.openxmlformats.org/markup-compatibility/2006" xmlns:o="urn:schemas-microsoft-com:office:office" xmlns:r="http://schemas.openxmlformats.org/officeDocument/2006/relationships" xmlns:m="http://schemas.openxmlformats.org/officeDocument/2006/math" xmlns:v="urn:schemas-microsoft-com:vml" xmlns:wp14="http://schemas.microsoft.com/office/word/2010/wordprocessingDrawing" xmlns:wp="http://schemas.openxmlformats.org/drawingml/2006/wordprocessingDrawing" xmlns:w10="urn:schemas-microsoft-com:office:word" xmlns:w="http://schemas.openxmlformats.org/wordprocessingml/2006/main" xmlns:w14="http://schemas.microsoft.com/office/word/2010/wordml" xmlns:wpg="http://schemas.microsoft.com/office/word/2010/wordprocessingGroup" xmlns:wpi="http://schemas.microsoft.com/office/word/2010/wordprocessingInk" xmlns:wne="http://schemas.microsoft.com/office/word/2006/wordml" xmlns:wps="http://schemas.microsoft.com/office/word/2010/wordprocessingShape" mc:Ignorable="w14 wp14">
+  <w:docDefaults>
+    <w:rPrDefault>
+      <w:rPr>
+        <w:rFonts w:asciiTheme="minorHAnsi" w:eastAsiaTheme="minorHAnsi" w:hAnsiTheme="minorHAnsi" w:cstheme="minorBidi"/>
+        <w:sz w:val="22"/>
+        <w:szCs w:val="22"/>
+        <w:lang w:val="en-US" w:eastAsia="en-US" w:bidi="ar-SA"/>
+      </w:rPr>
+    </w:rPrDefault>
+    <w:pPrDefault>
+      <w:pPr>
+        <w:widowControl w:val="0"/>
+        <w:autoSpaceDE w:val="0"/>
+        <w:autoSpaceDN w:val="0"/>
+      </w:pPr>
+    </w:pPrDefault>
+  </w:docDefaults>
+  <w:latentStyles w:defLockedState="0" w:defUIPriority="99" w:defSemiHidden="1" w:defUnhideWhenUsed="1" w:defQFormat="0" w:count="267">
+    <w:lsdException w:name="Normal" w:semiHidden="0" w:uiPriority="0" w:unhideWhenUsed="0" w:qFormat="1"/>
+    <w:lsdException w:name="heading 1" w:semiHidden="0" w:uiPriority="9" w:unhideWhenUsed="0" w:qFormat="1"/>
+    <w:lsdException w:name="heading 2" w:uiPriority="9" w:qFormat="1"/>
+    <w:lsdException w:name="heading 3" w:uiPriority="9" w:qFormat="1"/>
+    <w:lsdException w:name="heading 4" w:uiPriority="9" w:qFormat="1"/>
+    <w:lsdException w:name="heading 5" w:uiPriority="9" w:qFormat="1"/>
+    <w:lsdException w:name="heading 6" w:uiPriority="9" w:qFormat="1"/>
+    <w:lsdException w:name="heading 7" w:uiPriority="9" w:qFormat="1"/>
+    <w:lsdException w:name="heading 8" w:uiPriority="9" w:qFormat="1"/>
+    <w:lsdException w:name="heading 9" w:uiPriority="9" w:qFormat="1"/>
+    <w:lsdException w:name="toc 1" w:uiPriority="39"/>
+    <w:lsdException w:name="toc 2" w:uiPriority="39"/>
+    <w:lsdException w:name="toc 3" w:uiPriority="39"/>
+    <w:lsdException w:name="toc 4" w:uiPriority="39"/>
+    <w:lsdException w:name="toc 5" w:uiPriority="39"/>
+    <w:lsdException w:name="toc 6" w:uiPriority="39"/>
+    <w:lsdException w:name="toc 7" w:uiPriority="39"/>
+    <w:lsdException w:name="toc 8" w:uiPriority="39"/>
+    <w:lsdException w:name="toc 9" w:uiPriority="39"/>
+    <w:lsdException w:name="caption" w:uiPriority="35" w:qFormat="1"/>
+    <w:lsdException w:name="Title" w:semiHidden="0" w:uiPriority="10" w:unhideWhenUsed="0" w:qFormat="1"/>
+    <w:lsdException w:name="Default Paragraph Font" w:uiPriority="1"/>
+    <w:lsdException w:name="Subtitle" w:semiHidden="0" w:uiPriority="11" w:unhideWhenUsed="0" w:qFormat="1"/>
+    <w:lsdException w:name="Strong" w:semiHidden="0" w:uiPriority="22" w:unhideWhenUsed="0" w:qFormat="1"/>
+    <w:lsdException w:name="Emphasis" w:semiHidden="0" w:uiPriority="20" w:unhideWhenUsed="0" w:qFormat="1"/>
+    <w:lsdException w:name="Table Grid" w:semiHidden="0" w:uiPriority="59" w:unhideWhenUsed="0"/>
+    <w:lsdException w:name="Placeholder Text" w:unhideWhenUsed="0"/>
+    <w:lsdException w:name="No Spacing" w:semiHidden="0" w:uiPriority="1" w:unhideWhenUsed="0" w:qFormat="1"/>
+    <w:lsdException w:name="Light Shading" w:semiHidden="0" w:uiPriority="60" w:unhideWhenUsed="0"/>
+    <w:lsdException w:name="Light List" w:semiHidden="0" w:uiPriority="61" w:unhideWhenUsed="0"/>
+    <w:lsdException w:name="Light Grid" w:semiHidden="0" w:uiPriority="62" w:unhideWhenUsed="0"/>
+    <w:lsdException w:name="Medium Shading 1" w:semiHidden="0" w:uiPriority="63" w:unhideWhenUsed="0"/>
+    <w:lsdException w:name="Medium Shading 2" w:semiHidden="0" w:uiPriority="64" w:unhideWhenUsed="0"/>
+    <w:lsdException w:name="Medium List 1" w:semiHidden="0" w:uiPriority="65" w:unhideWhenUsed="0"/>
+    <w:lsdException w:name="Medium List 2" w:semiHidden="0" w:uiPriority="66" w:unhideWhenUsed="0"/>
+    <w:lsdException w:name="Medium Grid 1" w:semiHidden="0" w:uiPriority="67" w:unhideWhenUsed="0"/>
+    <w:lsdException w:name="Medium Grid 2" w:semiHidden="0" w:uiPriority="68" w:unhideWhenUsed="0"/>
+    <w:lsdException w:name="Medium Grid 3" w:semiHidden="0" w:uiPriority="69" w:unhideWhenUsed="0"/>
+    <w:lsdException w:name="Dark List" w:semiHidden="0" w:uiPriority="70" w:unhideWhenUsed="0"/>
+    <w:lsdException w:name="Colorful Shading" w:semiHidden="0" w:uiPriority="71" w:unhideWhenUsed="0"/>
+    <w:lsdException w:name="Colorful List" w:semiHidden="0" w:uiPriority="72" w:unhideWhenUsed="0"/>
+    <w:lsdException w:name="Colorful Grid" w:semiHidden="0" w:uiPriority="73" w:unhideWhenUsed="0"/>
+    <w:lsdException w:name="Light Shading Accent 1" w:semiHidden="0" w:uiPriority="60" w:unhideWhenUsed="0"/>
+    <w:lsdException w:name="Light List Accent 1" w:semiHidden="0" w:uiPriority="61" w:unhideWhenUsed="0"/>
+    <w:lsdException w:name="Light Grid Accent 1" w:semiHidden="0" w:uiPriority="62" w:unhideWhenUsed="0"/>
+    <w:lsdException w:name="Medium Shading 1 Accent 1" w:semiHidden="0" w:uiPriority="63" w:unhideWhenUsed="0"/>
+    <w:lsdException w:name="Medium Shading 2 Accent 1" w:semiHidden="0" w:uiPriority="64" w:unhideWhenUsed="0"/>
+    <w:lsdException w:name="Medium List 1 Accent 1" w:semiHidden="0" w:uiPriority="65" w:unhideWhenUsed="0"/>
+    <w:lsdException w:name="Revision" w:unhideWhenUsed="0"/>
+    <w:lsdException w:name="List Paragraph" w:semiHidden="0" w:uiPriority="34" w:unhideWhenUsed="0" w:qFormat="1"/>
+    <w:lsdException w:name="Quote" w:semiHidden="0" w:uiPriority="29" w:unhideWhenUsed="0" w:qFormat="1"/>
+    <w:lsdException w:name="Intense Quote" w:semiHidden="0" w:uiPriority="30" w:unhideWhenUsed="0" w:qFormat="1"/>
+    <w:lsdException w:name="Medium List 2 Accent 1" w:semiHidden="0" w:uiPriority="66" w:unhideWhenUsed="0"/>
+    <w:lsdException w:name="Medium Grid 1 Accent 1" w:semiHidden="0" w:uiPriority="67" w:unhideWhenUsed="0"/>
+    <w:lsdException w:name="Medium Grid 2 Accent 1" w:semiHidden="0" w:uiPriority="68" w:unhideWhenUsed="0"/>
+    <w:lsdException w:name="Medium Grid 3 Accent 1" w:semiHidden="0" w:uiPriority="69" w:unhideWhenUsed="0"/>
+    <w:lsdException w:name="Dark List Accent 1" w:semiHidden="0" w:uiPriority="70" w:unhideWhenUsed="0"/>
+    <w:lsdException w:name="Colorful Shading Accent 1" w:semiHidden="0" w:uiPriority="71" w:unhideWhenUsed="0"/>
+    <w:lsdException w:name="Colorful List Accent 1" w:semiHidden="0" w:uiPriority="72" w:unhideWhenUsed="0"/>
+    <w:lsdException w:name="Colorful Grid Accent 1" w:semiHidden="0" w:uiPriority="73" w:unhideWhenUsed="0"/>
+    <w:lsdException w:name="Light Shading Accent 2" w:semiHidden="0" w:uiPriority="60" w:unhideWhenUsed="0"/>
+    <w:lsdException w:name="Light List Accent 2" w:semiHidden="0" w:uiPriority="61" w:unhideWhenUsed="0"/>
+    <w:lsdException w:name="Light Grid Accent 2" w:semiHidden="0" w:uiPriority="62" w:unhideWhenUsed="0"/>
+    <w:lsdException w:name="Medium Shading 1 Accent 2" w:semiHidden="0" w:uiPriority="63" w:unhideWhenUsed="0"/>
+    <w:lsdException w:name="Medium Shading 2 Accent 2" w:semiHidden="0" w:uiPriority="64" w:unhideWhenUsed="0"/>
+    <w:lsdException w:name="Medium List 1 Accent 2" w:semiHidden="0" w:uiPriority="65" w:unhideWhenUsed="0"/>
+    <w:lsdException w:name="Medium List 2 Accent 2" w:semiHidden="0" w:uiPriority="66" w:unhideWhenUsed="0"/>
+    <w:lsdException w:name="Medium Grid 1 Accent 2" w:semiHidden="0" w:uiPriority="67" w:unhideWhenUsed="0"/>
+    <w:lsdException w:name="Medium Grid 2 Accent 2" w:semiHidden="0" w:uiPriority="68" w:unhideWhenUsed="0"/>
+    <w:lsdException w:name="Medium Grid 3 Accent 2" w:semiHidden="0" w:uiPriority="69" w:unhideWhenUsed="0"/>
+    <w:lsdException w:name="Dark List Accent 2" w:semiHidden="0" w:uiPriority="70" w:unhideWhenUsed="0"/>
+    <w:lsdException w:name="Colorful Shading Accent 2" w:semiHidden="0" w:uiPriority="71" w:unhideWhenUsed="0"/>
+    <w:lsdException w:name="Colorful List Accent 2" w:semiHidden="0" w:uiPriority="72" w:unhideWhenUsed="0"/>
+    <w:lsdException w:name="Colorful Grid Accent 2" w:semiHidden="0" w:uiPriority="73" w:unhideWhenUsed="0"/>
+    <w:lsdException w:name="Light Shading Accent 3" w:semiHidden="0" w:uiPriority="60" w:unhideWhenUsed="0"/>
+    <w:lsdException w:name="Light List Accent 3" w:semiHidden="0" w:uiPriority="61" w:unhideWhenUsed="0"/>
+    <w:lsdException w:name="Light Grid Accent 3" w:semiHidden="0" w:uiPriority="62" w:unhideWhenUsed="0"/>
+    <w:lsdException w:name="Medium Shading 1 Accent 3" w:semiHidden="0" w:uiPriority="63" w:unhideWhenUsed="0"/>
+    <w:lsdException w:name="Medium Shading 2 Accent 3" w:semiHidden="0" w:uiPriority="64" w:unhideWhenUsed="0"/>
+    <w:lsdException w:name="Medium List 1 Accent 3" w:semiHidden="0" w:uiPriority="65" w:unhideWhenUsed="0"/>
+    <w:lsdException w:name="Medium List 2 Accent 3" w:semiHidden="0" w:uiPriority="66" w:unhideWhenUsed="0"/>
+    <w:lsdException w:name="Medium Grid 1 Accent 3" w:semiHidden="0" w:uiPriority="67" w:unhideWhenUsed="0"/>
+    <w:lsdException w:name="Medium Grid 2 Accent 3" w:semiHidden="0" w:uiPriority="68" w:unhideWhenUsed="0"/>
+    <w:lsdException w:name="Medium Grid 3 Accent 3" w:semiHidden="0" w:uiPriority="69" w:unhideWhenUsed="0"/>
+    <w:lsdException w:name="Dark List Accent 3" w:semiHidden="0" w:uiPriority="70" w:unhideWhenUsed="0"/>
+    <w:lsdException w:name="Colorful Shading Accent 3" w:semiHidden="0" w:uiPriority="71" w:unhideWhenUsed="0"/>
+    <w:lsdException w:name="Colorful List Accent 3" w:semiHidden="0" w:uiPriority="72" w:unhideWhenUsed="0"/>
+    <w:lsdException w:name="Colorful Grid Accent 3" w:semiHidden="0" w:uiPriority="73" w:unhideWhenUsed="0"/>
+    <w:lsdException w:name="Light Shading Accent 4" w:semiHidden="0" w:uiPriority="60" w:unhideWhenUsed="0"/>
+    <w:lsdException w:name="Light List Accent 4" w:semiHidden="0" w:uiPriority="61" w:unhideWhenUsed="0"/>
+    <w:lsdException w:name="Light Grid Accent 4" w:semiHidden="0" w:uiPriority="62" w:unhideWhenUsed="0"/>
+    <w:lsdException w:name="Medium Shading 1 Accent 4" w:semiHidden="0" w:uiPriority="63" w:unhideWhenUsed="0"/>
+    <w:lsdException w:name="Medium Shading 2 Accent 4" w:semiHidden="0" w:uiPriority="64" w:unhideWhenUsed="0"/>
+    <w:lsdException w:name="Medium List 1 Accent 4" w:semiHidden="0" w:uiPriority="65" w:unhideWhenUsed="0"/>
+    <w:lsdException w:name="Medium List 2 Accent 4" w:semiHidden="0" w:uiPriority="66" w:unhideWhenUsed="0"/>
+    <w:lsdException w:name="Medium Grid 1 Accent 4" w:semiHidden="0" w:uiPriority="67" w:unhideWhenUsed="0"/>
+    <w:lsdException w:name="Medium Grid 2 Accent 4" w:semiHidden="0" w:uiPriority="68" w:unhideWhenUsed="0"/>
+    <w:lsdException w:name="Medium Grid 3 Accent 4" w:semiHidden="0" w:uiPriority="69" w:unhideWhenUsed="0"/>
+    <w:lsdException w:name="Dark List Accent 4" w:semiHidden="0" w:uiPriority="70" w:unhideWhenUsed="0"/>
+    <w:lsdException w:name="Colorful Shading Accent 4" w:semiHidden="0" w:uiPriority="71" w:unhideWhenUsed="0"/>
+    <w:lsdException w:name="Colorful List Accent 4" w:semiHidden="0" w:uiPriority="72" w:unhideWhenUsed="0"/>
+    <w:lsdException w:name="Colorful Grid Accent 4" w:semiHidden="0" w:uiPriority="73" w:unhideWhenUsed="0"/>
+    <w:lsdException w:name="Light Shading Accent 5" w:semiHidden="0" w:uiPriority="60" w:unhideWhenUsed="0"/>
+    <w:lsdException w:name="Light List Accent 5" w:semiHidden="0" w:uiPriority="61" w:unhideWhenUsed="0"/>
+    <w:lsdException w:name="Light Grid Accent 5" w:semiHidden="0" w:uiPriority="62" w:unhideWhenUsed="0"/>
+    <w:lsdException w:name="Medium Shading 1 Accent 5" w:semiHidden="0" w:uiPriority="63" w:unhideWhenUsed="0"/>
+    <w:lsdException w:name="Medium Shading 2 Accent 5" w:semiHidden="0" w:uiPriority="64" w:unhideWhenUsed="0"/>
+    <w:lsdException w:name="Medium List 1 Accent 5" w:semiHidden="0" w:uiPriority="65" w:unhideWhenUsed="0"/>
+    <w:lsdException w:name="Medium List 2 Accent 5" w:semiHidden="0" w:uiPriority="66" w:unhideWhenUsed="0"/>
+    <w:lsdException w:name="Medium Grid 1 Accent 5" w:semiHidden="0" w:uiPriority="67" w:unhideWhenUsed="0"/>
+    <w:lsdException w:name="Medium Grid 2 Accent 5" w:semiHidden="0" w:uiPriority="68" w:unhideWhenUsed="0"/>
+    <w:lsdException w:name="Medium Grid 3 Accent 5" w:semiHidden="0" w:uiPriority="69" w:unhideWhenUsed="0"/>
+    <w:lsdException w:name="Dark List Accent 5" w:semiHidden="0" w:uiPriority="70" w:unhideWhenUsed="0"/>
+    <w:lsdException w:name="Colorful Shading Accent 5" w:semiHidden="0" w:uiPriority="71" w:unhideWhenUsed="0"/>
+    <w:lsdException w:name="Colorful List Accent 5" w:semiHidden="0" w:uiPriority="72" w:unhideWhenUsed="0"/>
+    <w:lsdException w:name="Colorful Grid Accent 5" w:semiHidden="0" w:uiPriority="73" w:unhideWhenUsed="0"/>
+    <w:lsdException w:name="Light Shading Accent 6" w:semiHidden="0" w:uiPriority="60" w:unhideWhenUsed="0"/>
+    <w:lsdException w:name="Light List Accent 6" w:semiHidden="0" w:uiPriority="61" w:unhideWhenUsed="0"/>
+    <w:lsdException w:name="Light Grid Accent 6" w:semiHidden="0" w:uiPriority="62" w:unhideWhenUsed="0"/>
+    <w:lsdException w:name="Medium Shading 1 Accent 6" w:semiHidden="0" w:uiPriority="63" w:unhideWhenUsed="0"/>
+    <w:lsdException w:name="Medium Shading 2 Accent 6" w:semiHidden="0" w:uiPriority="64" w:unhideWhenUsed="0"/>
+    <w:lsdException w:name="Medium List 1 Accent 6" w:semiHidden="0" w:uiPriority="65" w:unhideWhenUsed="0"/>
+    <w:lsdException w:name="Medium List 2 Accent 6" w:semiHidden="0" w:uiPriority="66" w:unhideWhenUsed="0"/>
+    <w:lsdException w:name="Medium Grid 1 Accent 6" w:semiHidden="0" w:uiPriority="67" w:unhideWhenUsed="0"/>
+    <w:lsdException w:name="Medium Grid 2 Accent 6" w:semiHidden="0" w:uiPriority="68" w:unhideWhenUsed="0"/>
+    <w:lsdException w:name="Medium Grid 3 Accent 6" w:semiHidden="0" w:uiPriority="69" w:unhideWhenUsed="0"/>
+    <w:lsdException w:name="Dark List Accent 6" w:semiHidden="0" w:uiPriority="70" w:unhideWhenUsed="0"/>
+    <w:lsdException w:name="Colorful Shading Accent 6" w:semiHidden="0" w:uiPriority="71" w:unhideWhenUsed="0"/>
+    <w:lsdException w:name="Colorful List Accent 6" w:semiHidden="0" w:uiPriority="72" w:unhideWhenUsed="0"/>
+    <w:lsdException w:name="Colorful Grid Accent 6" w:semiHidden="0" w:uiPriority="73" w:unhideWhenUsed="0"/>
+    <w:lsdException w:name="Subtle Emphasis" w:semiHidden="0" w:uiPriority="19" w:unhideWhenUsed="0" w:qFormat="1"/>
+    <w:lsdException w:name="Intense Emphasis" w:semiHidden="0" w:uiPriority="21" w:unhideWhenUsed="0" w:qFormat="1"/>
+    <w:lsdException w:name="Subtle Reference" w:semiHidden="0" w:uiPriority="31" w:unhideWhenUsed="0" w:qFormat="1"/>
+    <w:lsdException w:name="Intense Reference" w:semiHidden="0" w:uiPriority="32" w:unhideWhenUsed="0" w:qFormat="1"/>
+    <w:lsdException w:name="Book Title" w:semiHidden="0" w:uiPriority="33" w:unhideWhenUsed="0" w:qFormat="1"/>
+    <w:lsdException w:name="Bibliography" w:uiPriority="37"/>
+    <w:lsdException w:name="TOC Heading" w:uiPriority="39" w:qFormat="1"/>
+  </w:latentStyles>
+  <w:style w:type="paragraph" w:default="1" w:styleId="Normal">
+    <w:name w:val="Normal"/>
+    <w:uiPriority w:val="1"/>
+    <w:qFormat/>
+    <w:rPr>
+      <w:rFonts w:ascii="Lucida Sans" w:eastAsia="Lucida Sans" w:hAnsi="Lucida Sans" w:cs="Lucida Sans"/>
+    </w:rPr>
+  </w:style>
+  <w:style w:type="character" w:default="1" w:styleId="DefaultParagraphFont">
+    <w:name w:val="Default Paragraph Font"/>
+    <w:uiPriority w:val="1"/>
+    <w:semiHidden/>
+    <w:unhideWhenUsed/>
+  </w:style>
+  <w:style w:type="table" w:default="1" w:styleId="TableNormal">
+    <w:name w:val="Normal Table"/>
+    <w:uiPriority w:val="99"/>
+    <w:semiHidden/>
+    <w:unhideWhenUsed/>
+    <w:tblPr>
+      <w:tblInd w:w="0" w:type="dxa"/>
+      <w:tblCellMar>
+        <w:top w:w="0" w:type="dxa"/>
+        <w:left w:w="108" w:type="dxa"/>
+        <w:bottom w:w="0" w:type="dxa"/>
+        <w:right w:w="108" w:type="dxa"/>
+      </w:tblCellMar>
+    </w:tblPr>
+  </w:style>
+  <w:style w:type="numbering" w:default="1" w:styleId="NoList">
+    <w:name w:val="No List"/>
+    <w:uiPriority w:val="99"/>
+    <w:semiHidden/>
+    <w:unhideWhenUsed/>
+  </w:style>
+  <w:style w:type="table" w:customStyle="1" w:styleId="TableNormal1">
+    <w:name w:val="Table Normal1"/>
+    <w:uiPriority w:val="2"/>
+    <w:semiHidden/>
+    <w:unhideWhenUsed/>
+    <w:qFormat/>
+    <w:tblPr>
+      <w:tblInd w:w="0" w:type="dxa"/>
+      <w:tblCellMar>
+        <w:top w:w="0" w:type="dxa"/>
+        <w:left w:w="0" w:type="dxa"/>
+        <w:bottom w:w="0" w:type="dxa"/>
+        <w:right w:w="0" w:type="dxa"/>
+      </w:tblCellMar>
+    </w:tblPr>
+  </w:style>
+  <w:style w:type="paragraph" w:styleId="BodyText">
+    <w:name w:val="Body Text"/>
+    <w:basedOn w:val="Normal"/>
+    <w:uiPriority w:val="1"/>
+    <w:qFormat/>
+    <w:rPr>
+      <w:sz w:val="14"/>
+      <w:szCs w:val="14"/>
+    </w:rPr>
+  </w:style>
+  <w:style w:type="paragraph" w:styleId="ListParagraph">
+    <w:name w:val="List Paragraph"/>
+    <w:basedOn w:val="Normal"/>
+    <w:uiPriority w:val="1"/>
+    <w:qFormat/>
+  </w:style>
+  <w:style w:type="paragraph" w:customStyle="1" w:styleId="TableParagraph">
+    <w:name w:val="Table Paragraph"/>
+    <w:basedOn w:val="Normal"/>
+    <w:uiPriority w:val="1"/>
+    <w:qFormat/>
+  </w:style>
+  <w:style w:type="table" w:styleId="TableGrid">
+    <w:name w:val="Table Grid"/>
+    <w:basedOn w:val="TableNormal"/>
+    <w:uiPriority w:val="59"/>
+    <w:rsid w:val="008D0732"/>
+    <w:tblPr>
+      <w:tblInd w:w="0" w:type="dxa"/>
+      <w:tblBorders>
+        <w:top w:val="single" w:sz="4" w:space="0" w:color="auto"/>
+        <w:left w:val="single" w:sz="4" w:space="0" w:color="auto"/>
+        <w:bottom w:val="single" w:sz="4" w:space="0" w:color="auto"/>
+        <w:right w:val="single" w:sz="4" w:space="0" w:color="auto"/>
+        <w:insideH w:val="single" w:sz="4" w:space="0" w:color="auto"/>
+        <w:insideV w:val="single" w:sz="4" w:space="0" w:color="auto"/>
+      </w:tblBorders>
+      <w:tblCellMar>
+        <w:top w:w="0" w:type="dxa"/>
+        <w:left w:w="108" w:type="dxa"/>
+        <w:bottom w:w="0" w:type="dxa"/>
+        <w:right w:w="108" w:type="dxa"/>
+      </w:tblCellMar>
+    </w:tblPr>
+  </w:style>
+  <w:style w:type="paragraph" w:styleId="BalloonText">
+    <w:name w:val="Balloon Text"/>
+    <w:basedOn w:val="Normal"/>
+    <w:link w:val="BalloonTextChar"/>
+    <w:uiPriority w:val="99"/>
+    <w:semiHidden/>
+    <w:unhideWhenUsed/>
+    <w:rsid w:val="00581310"/>
+    <w:rPr>
+      <w:rFonts w:ascii="Tahoma" w:hAnsi="Tahoma" w:cs="Tahoma"/>
+      <w:sz w:val="16"/>
+      <w:szCs w:val="16"/>
+    </w:rPr>
+  </w:style>
+  <w:style w:type="character" w:customStyle="1" w:styleId="BalloonTextChar">
+    <w:name w:val="Balloon Text Char"/>
+    <w:basedOn w:val="DefaultParagraphFont"/>
+    <w:link w:val="BalloonText"/>
+    <w:uiPriority w:val="99"/>
+    <w:semiHidden/>
+    <w:rsid w:val="00581310"/>
+    <w:rPr>
+      <w:rFonts w:ascii="Tahoma" w:eastAsia="Lucida Sans" w:hAnsi="Tahoma" w:cs="Tahoma"/>
+      <w:sz w:val="16"/>
+      <w:szCs w:val="16"/>
+    </w:rPr>
   </w:style>
 </w:styles>
 </file>

</xml_diff>